<commit_message>
mark's addition to the hld
</commit_message>
<xml_diff>
--- a/documentation/HLD Cognitivity.docx
+++ b/documentation/HLD Cognitivity.docx
@@ -71,6 +71,7 @@
       <w:r>
         <w:rPr>
           <w:b w:val="1"/>
+          <w:color w:val="4f81bd"/>
           <w:sz w:val="30"/>
           <w:szCs w:val="30"/>
           <w:rtl w:val="0"/>
@@ -79,11 +80,20 @@
       </w:r>
       <w:r>
         <w:rPr>
+          <w:color w:val="4f81bd"/>
           <w:sz w:val="30"/>
           <w:szCs w:val="30"/>
           <w:rtl w:val="0"/>
         </w:rPr>
-        <w:t xml:space="preserve">:  </w:t>
+        <w:t xml:space="preserve">: </w:t>
+      </w:r>
+      <w:r>
+        <w:rPr>
+          <w:sz w:val="30"/>
+          <w:szCs w:val="30"/>
+          <w:rtl w:val="0"/>
+        </w:rPr>
+        <w:t xml:space="preserve"> </w:t>
         <w:tab/>
         <w:tab/>
         <w:t xml:space="preserve">Ophir Katz</w:t>
@@ -228,10 +238,13 @@
       <w:pPr>
         <w:pStyle w:val="Heading2"/>
         <w:contextualSpacing w:val="0"/>
-        <w:rPr/>
-      </w:pPr>
-      <w:r>
-        <w:rPr>
+        <w:rPr>
+          <w:rFonts w:ascii="Calibri" w:cs="Calibri" w:eastAsia="Calibri" w:hAnsi="Calibri"/>
+        </w:rPr>
+      </w:pPr>
+      <w:r>
+        <w:rPr>
+          <w:rFonts w:ascii="Calibri" w:cs="Calibri" w:eastAsia="Calibri" w:hAnsi="Calibri"/>
           <w:sz w:val="30"/>
           <w:szCs w:val="30"/>
           <w:rtl w:val="0"/>
@@ -243,6 +256,7 @@
       </w:r>
       <w:r>
         <w:rPr>
+          <w:rFonts w:ascii="Calibri" w:cs="Calibri" w:eastAsia="Calibri" w:hAnsi="Calibri"/>
           <w:rtl w:val="0"/>
         </w:rPr>
         <w:t xml:space="preserve">Brokhman</w:t>
@@ -1569,648 +1583,6 @@
         <w:rPr>
           <w:rtl w:val="0"/>
         </w:rPr>
-        <w:t xml:space="preserve">General guidelines for writing HLD</w:t>
-      </w:r>
-    </w:p>
-    <w:p>
-      <w:pPr>
-        <w:contextualSpacing w:val="0"/>
-        <w:rPr/>
-      </w:pPr>
-      <w:r>
-        <w:rPr>
-          <w:rtl w:val="0"/>
-        </w:rPr>
-        <w:t xml:space="preserve">HLD is an initial contract between you and your customer on what functionalities will be provided by your program. It doesn’t go into the low-level details of how each function will be implemented, it doesn’t state ALL of the views that will be created for the user but it does state the main things.</w:t>
-      </w:r>
-    </w:p>
-    <w:p>
-      <w:pPr>
-        <w:contextualSpacing w:val="0"/>
-        <w:rPr/>
-      </w:pPr>
-      <w:r>
-        <w:rPr>
-          <w:rtl w:val="0"/>
-        </w:rPr>
-        <w:t xml:space="preserve">For example: say I’m going to design an application for managing a supermarket. What are the main functionalities I’m going to support?</w:t>
-      </w:r>
-    </w:p>
-    <w:p>
-      <w:pPr>
-        <w:contextualSpacing w:val="0"/>
-        <w:rPr/>
-      </w:pPr>
-      <w:r>
-        <w:rPr>
-          <w:rtl w:val="0"/>
-        </w:rPr>
-        <w:t xml:space="preserve">There will be 2 usage modes: one for customer and one for an employee. Each mode will provide different functionalities. </w:t>
-      </w:r>
-    </w:p>
-    <w:p>
-      <w:pPr>
-        <w:keepNext w:val="0"/>
-        <w:keepLines w:val="0"/>
-        <w:widowControl w:val="1"/>
-        <w:numPr>
-          <w:ilvl w:val="0"/>
-          <w:numId w:val="6"/>
-        </w:numPr>
-        <w:pBdr>
-          <w:top w:space="0" w:sz="0" w:val="nil"/>
-          <w:left w:space="0" w:sz="0" w:val="nil"/>
-          <w:bottom w:space="0" w:sz="0" w:val="nil"/>
-          <w:right w:space="0" w:sz="0" w:val="nil"/>
-          <w:between w:space="0" w:sz="0" w:val="nil"/>
-        </w:pBdr>
-        <w:shd w:fill="auto" w:val="clear"/>
-        <w:spacing w:after="0" w:before="0" w:line="276" w:lineRule="auto"/>
-        <w:ind w:left="720" w:right="0" w:hanging="360"/>
-        <w:contextualSpacing w:val="1"/>
-        <w:jc w:val="left"/>
-        <w:rPr/>
-      </w:pPr>
-      <w:r>
-        <w:rPr>
-          <w:rFonts w:ascii="Calibri" w:cs="Calibri" w:eastAsia="Calibri" w:hAnsi="Calibri"/>
-          <w:b w:val="0"/>
-          <w:i w:val="0"/>
-          <w:smallCaps w:val="0"/>
-          <w:strike w:val="0"/>
-          <w:color w:val="000000"/>
-          <w:sz w:val="22"/>
-          <w:szCs w:val="22"/>
-          <w:u w:val="none"/>
-          <w:shd w:fill="auto" w:val="clear"/>
-          <w:vertAlign w:val="baseline"/>
-          <w:rtl w:val="0"/>
-        </w:rPr>
-        <w:t xml:space="preserve">Customer mode:</w:t>
-      </w:r>
-    </w:p>
-    <w:p>
-      <w:pPr>
-        <w:keepNext w:val="0"/>
-        <w:keepLines w:val="0"/>
-        <w:widowControl w:val="1"/>
-        <w:pBdr>
-          <w:top w:space="0" w:sz="0" w:val="nil"/>
-          <w:left w:space="0" w:sz="0" w:val="nil"/>
-          <w:bottom w:space="0" w:sz="0" w:val="nil"/>
-          <w:right w:space="0" w:sz="0" w:val="nil"/>
-          <w:between w:space="0" w:sz="0" w:val="nil"/>
-        </w:pBdr>
-        <w:shd w:fill="auto" w:val="clear"/>
-        <w:spacing w:after="0" w:before="0" w:line="276" w:lineRule="auto"/>
-        <w:ind w:left="720" w:right="0" w:firstLine="0"/>
-        <w:contextualSpacing w:val="0"/>
-        <w:jc w:val="left"/>
-        <w:rPr>
-          <w:rFonts w:ascii="Calibri" w:cs="Calibri" w:eastAsia="Calibri" w:hAnsi="Calibri"/>
-          <w:b w:val="0"/>
-          <w:i w:val="0"/>
-          <w:smallCaps w:val="0"/>
-          <w:strike w:val="0"/>
-          <w:color w:val="000000"/>
-          <w:sz w:val="22"/>
-          <w:szCs w:val="22"/>
-          <w:u w:val="none"/>
-          <w:shd w:fill="auto" w:val="clear"/>
-          <w:vertAlign w:val="baseline"/>
-        </w:rPr>
-      </w:pPr>
-      <w:r>
-        <w:rPr>
-          <w:rFonts w:ascii="Calibri" w:cs="Calibri" w:eastAsia="Calibri" w:hAnsi="Calibri"/>
-          <w:b w:val="0"/>
-          <w:i w:val="0"/>
-          <w:smallCaps w:val="0"/>
-          <w:strike w:val="0"/>
-          <w:color w:val="000000"/>
-          <w:sz w:val="22"/>
-          <w:szCs w:val="22"/>
-          <w:u w:val="none"/>
-          <w:shd w:fill="auto" w:val="clear"/>
-          <w:vertAlign w:val="baseline"/>
-          <w:rtl w:val="0"/>
-        </w:rPr>
-        <w:t xml:space="preserve">The customer will be able to choose from a variety of the supermarket products, searching for a desired one according to the following filters:</w:t>
-      </w:r>
-    </w:p>
-    <w:p>
-      <w:pPr>
-        <w:keepNext w:val="0"/>
-        <w:keepLines w:val="0"/>
-        <w:widowControl w:val="1"/>
-        <w:pBdr>
-          <w:top w:space="0" w:sz="0" w:val="nil"/>
-          <w:left w:space="0" w:sz="0" w:val="nil"/>
-          <w:bottom w:space="0" w:sz="0" w:val="nil"/>
-          <w:right w:space="0" w:sz="0" w:val="nil"/>
-          <w:between w:space="0" w:sz="0" w:val="nil"/>
-        </w:pBdr>
-        <w:shd w:fill="auto" w:val="clear"/>
-        <w:spacing w:after="0" w:before="0" w:line="276" w:lineRule="auto"/>
-        <w:ind w:left="720" w:right="0" w:firstLine="0"/>
-        <w:contextualSpacing w:val="0"/>
-        <w:jc w:val="left"/>
-        <w:rPr>
-          <w:rFonts w:ascii="Calibri" w:cs="Calibri" w:eastAsia="Calibri" w:hAnsi="Calibri"/>
-          <w:b w:val="0"/>
-          <w:i w:val="0"/>
-          <w:smallCaps w:val="0"/>
-          <w:strike w:val="0"/>
-          <w:color w:val="000000"/>
-          <w:sz w:val="22"/>
-          <w:szCs w:val="22"/>
-          <w:u w:val="none"/>
-          <w:shd w:fill="auto" w:val="clear"/>
-          <w:vertAlign w:val="baseline"/>
-        </w:rPr>
-      </w:pPr>
-      <w:r>
-        <w:rPr>
-          <w:rFonts w:ascii="Calibri" w:cs="Calibri" w:eastAsia="Calibri" w:hAnsi="Calibri"/>
-          <w:b w:val="0"/>
-          <w:i w:val="0"/>
-          <w:smallCaps w:val="0"/>
-          <w:strike w:val="0"/>
-          <w:color w:val="000000"/>
-          <w:sz w:val="22"/>
-          <w:szCs w:val="22"/>
-          <w:u w:val="none"/>
-          <w:shd w:fill="auto" w:val="clear"/>
-          <w:vertAlign w:val="baseline"/>
-          <w:rtl w:val="0"/>
-        </w:rPr>
-        <w:tab/>
-        <w:t xml:space="preserve">Type of product (food, beverage….)</w:t>
-      </w:r>
-    </w:p>
-    <w:p>
-      <w:pPr>
-        <w:keepNext w:val="0"/>
-        <w:keepLines w:val="0"/>
-        <w:widowControl w:val="1"/>
-        <w:pBdr>
-          <w:top w:space="0" w:sz="0" w:val="nil"/>
-          <w:left w:space="0" w:sz="0" w:val="nil"/>
-          <w:bottom w:space="0" w:sz="0" w:val="nil"/>
-          <w:right w:space="0" w:sz="0" w:val="nil"/>
-          <w:between w:space="0" w:sz="0" w:val="nil"/>
-        </w:pBdr>
-        <w:shd w:fill="auto" w:val="clear"/>
-        <w:spacing w:after="0" w:before="0" w:line="276" w:lineRule="auto"/>
-        <w:ind w:left="720" w:right="0" w:firstLine="0"/>
-        <w:contextualSpacing w:val="0"/>
-        <w:jc w:val="left"/>
-        <w:rPr>
-          <w:rFonts w:ascii="Calibri" w:cs="Calibri" w:eastAsia="Calibri" w:hAnsi="Calibri"/>
-          <w:b w:val="0"/>
-          <w:i w:val="0"/>
-          <w:smallCaps w:val="0"/>
-          <w:strike w:val="0"/>
-          <w:color w:val="000000"/>
-          <w:sz w:val="22"/>
-          <w:szCs w:val="22"/>
-          <w:u w:val="none"/>
-          <w:shd w:fill="auto" w:val="clear"/>
-          <w:vertAlign w:val="baseline"/>
-        </w:rPr>
-      </w:pPr>
-      <w:r>
-        <w:rPr>
-          <w:rFonts w:ascii="Calibri" w:cs="Calibri" w:eastAsia="Calibri" w:hAnsi="Calibri"/>
-          <w:b w:val="0"/>
-          <w:i w:val="0"/>
-          <w:smallCaps w:val="0"/>
-          <w:strike w:val="0"/>
-          <w:color w:val="000000"/>
-          <w:sz w:val="22"/>
-          <w:szCs w:val="22"/>
-          <w:u w:val="none"/>
-          <w:shd w:fill="auto" w:val="clear"/>
-          <w:vertAlign w:val="baseline"/>
-          <w:rtl w:val="0"/>
-        </w:rPr>
-        <w:tab/>
-        <w:t xml:space="preserve">Calories range</w:t>
-      </w:r>
-    </w:p>
-    <w:p>
-      <w:pPr>
-        <w:keepNext w:val="0"/>
-        <w:keepLines w:val="0"/>
-        <w:widowControl w:val="1"/>
-        <w:pBdr>
-          <w:top w:space="0" w:sz="0" w:val="nil"/>
-          <w:left w:space="0" w:sz="0" w:val="nil"/>
-          <w:bottom w:space="0" w:sz="0" w:val="nil"/>
-          <w:right w:space="0" w:sz="0" w:val="nil"/>
-          <w:between w:space="0" w:sz="0" w:val="nil"/>
-        </w:pBdr>
-        <w:shd w:fill="auto" w:val="clear"/>
-        <w:spacing w:after="0" w:before="0" w:line="276" w:lineRule="auto"/>
-        <w:ind w:left="720" w:right="0" w:firstLine="0"/>
-        <w:contextualSpacing w:val="0"/>
-        <w:jc w:val="left"/>
-        <w:rPr>
-          <w:rFonts w:ascii="Calibri" w:cs="Calibri" w:eastAsia="Calibri" w:hAnsi="Calibri"/>
-          <w:b w:val="0"/>
-          <w:i w:val="0"/>
-          <w:smallCaps w:val="0"/>
-          <w:strike w:val="0"/>
-          <w:color w:val="000000"/>
-          <w:sz w:val="22"/>
-          <w:szCs w:val="22"/>
-          <w:u w:val="none"/>
-          <w:shd w:fill="auto" w:val="clear"/>
-          <w:vertAlign w:val="baseline"/>
-        </w:rPr>
-      </w:pPr>
-      <w:r>
-        <w:rPr>
-          <w:rFonts w:ascii="Calibri" w:cs="Calibri" w:eastAsia="Calibri" w:hAnsi="Calibri"/>
-          <w:b w:val="0"/>
-          <w:i w:val="0"/>
-          <w:smallCaps w:val="0"/>
-          <w:strike w:val="0"/>
-          <w:color w:val="000000"/>
-          <w:sz w:val="22"/>
-          <w:szCs w:val="22"/>
-          <w:u w:val="none"/>
-          <w:shd w:fill="auto" w:val="clear"/>
-          <w:vertAlign w:val="baseline"/>
-          <w:rtl w:val="0"/>
-        </w:rPr>
-        <w:tab/>
-        <w:t xml:space="preserve">Lacking specific ingredient (for example gluten free)</w:t>
-      </w:r>
-    </w:p>
-    <w:p>
-      <w:pPr>
-        <w:keepNext w:val="0"/>
-        <w:keepLines w:val="0"/>
-        <w:widowControl w:val="1"/>
-        <w:pBdr>
-          <w:top w:space="0" w:sz="0" w:val="nil"/>
-          <w:left w:space="0" w:sz="0" w:val="nil"/>
-          <w:bottom w:space="0" w:sz="0" w:val="nil"/>
-          <w:right w:space="0" w:sz="0" w:val="nil"/>
-          <w:between w:space="0" w:sz="0" w:val="nil"/>
-        </w:pBdr>
-        <w:shd w:fill="auto" w:val="clear"/>
-        <w:spacing w:after="0" w:before="0" w:line="276" w:lineRule="auto"/>
-        <w:ind w:left="720" w:right="0" w:firstLine="0"/>
-        <w:contextualSpacing w:val="0"/>
-        <w:jc w:val="left"/>
-        <w:rPr>
-          <w:rFonts w:ascii="Calibri" w:cs="Calibri" w:eastAsia="Calibri" w:hAnsi="Calibri"/>
-          <w:b w:val="0"/>
-          <w:i w:val="0"/>
-          <w:smallCaps w:val="0"/>
-          <w:strike w:val="0"/>
-          <w:color w:val="000000"/>
-          <w:sz w:val="22"/>
-          <w:szCs w:val="22"/>
-          <w:u w:val="none"/>
-          <w:shd w:fill="auto" w:val="clear"/>
-          <w:vertAlign w:val="baseline"/>
-        </w:rPr>
-      </w:pPr>
-      <w:r>
-        <w:rPr>
-          <w:rFonts w:ascii="Calibri" w:cs="Calibri" w:eastAsia="Calibri" w:hAnsi="Calibri"/>
-          <w:b w:val="0"/>
-          <w:i w:val="0"/>
-          <w:smallCaps w:val="0"/>
-          <w:strike w:val="0"/>
-          <w:color w:val="000000"/>
-          <w:sz w:val="22"/>
-          <w:szCs w:val="22"/>
-          <w:u w:val="none"/>
-          <w:shd w:fill="auto" w:val="clear"/>
-          <w:vertAlign w:val="baseline"/>
-          <w:rtl w:val="0"/>
-        </w:rPr>
-        <w:t xml:space="preserve">The information available to client on each product will be: ingredient list, calories, manufacturer, expiration data</w:t>
-      </w:r>
-    </w:p>
-    <w:p>
-      <w:pPr>
-        <w:keepNext w:val="0"/>
-        <w:keepLines w:val="0"/>
-        <w:widowControl w:val="1"/>
-        <w:pBdr>
-          <w:top w:space="0" w:sz="0" w:val="nil"/>
-          <w:left w:space="0" w:sz="0" w:val="nil"/>
-          <w:bottom w:space="0" w:sz="0" w:val="nil"/>
-          <w:right w:space="0" w:sz="0" w:val="nil"/>
-          <w:between w:space="0" w:sz="0" w:val="nil"/>
-        </w:pBdr>
-        <w:shd w:fill="auto" w:val="clear"/>
-        <w:spacing w:after="0" w:before="0" w:line="276" w:lineRule="auto"/>
-        <w:ind w:left="720" w:right="0" w:firstLine="0"/>
-        <w:contextualSpacing w:val="0"/>
-        <w:jc w:val="left"/>
-        <w:rPr>
-          <w:rFonts w:ascii="Calibri" w:cs="Calibri" w:eastAsia="Calibri" w:hAnsi="Calibri"/>
-          <w:b w:val="0"/>
-          <w:i w:val="0"/>
-          <w:smallCaps w:val="0"/>
-          <w:strike w:val="0"/>
-          <w:color w:val="000000"/>
-          <w:sz w:val="22"/>
-          <w:szCs w:val="22"/>
-          <w:u w:val="none"/>
-          <w:shd w:fill="auto" w:val="clear"/>
-          <w:vertAlign w:val="baseline"/>
-        </w:rPr>
-      </w:pPr>
-      <w:r>
-        <w:rPr>
-          <w:rFonts w:ascii="Calibri" w:cs="Calibri" w:eastAsia="Calibri" w:hAnsi="Calibri"/>
-          <w:b w:val="0"/>
-          <w:i w:val="0"/>
-          <w:smallCaps w:val="0"/>
-          <w:strike w:val="0"/>
-          <w:color w:val="000000"/>
-          <w:sz w:val="22"/>
-          <w:szCs w:val="22"/>
-          <w:u w:val="none"/>
-          <w:shd w:fill="auto" w:val="clear"/>
-          <w:vertAlign w:val="baseline"/>
-          <w:rtl w:val="0"/>
-        </w:rPr>
-        <w:t xml:space="preserve">Note that I didn’t explain </w:t>
-      </w:r>
-      <w:r>
-        <w:rPr>
-          <w:rFonts w:ascii="Calibri" w:cs="Calibri" w:eastAsia="Calibri" w:hAnsi="Calibri"/>
-          <w:b w:val="1"/>
-          <w:i w:val="0"/>
-          <w:smallCaps w:val="0"/>
-          <w:strike w:val="0"/>
-          <w:color w:val="000000"/>
-          <w:sz w:val="22"/>
-          <w:szCs w:val="22"/>
-          <w:u w:val="none"/>
-          <w:shd w:fill="auto" w:val="clear"/>
-          <w:vertAlign w:val="baseline"/>
-          <w:rtl w:val="0"/>
-        </w:rPr>
-        <w:t xml:space="preserve">how</w:t>
-      </w:r>
-      <w:r>
-        <w:rPr>
-          <w:rFonts w:ascii="Calibri" w:cs="Calibri" w:eastAsia="Calibri" w:hAnsi="Calibri"/>
-          <w:b w:val="0"/>
-          <w:i w:val="0"/>
-          <w:smallCaps w:val="0"/>
-          <w:strike w:val="0"/>
-          <w:color w:val="000000"/>
-          <w:sz w:val="22"/>
-          <w:szCs w:val="22"/>
-          <w:u w:val="none"/>
-          <w:shd w:fill="auto" w:val="clear"/>
-          <w:vertAlign w:val="baseline"/>
-          <w:rtl w:val="0"/>
-        </w:rPr>
-        <w:t xml:space="preserve"> the views will look like, just what functionality will be available to the client.</w:t>
-      </w:r>
-    </w:p>
-    <w:p>
-      <w:pPr>
-        <w:keepNext w:val="0"/>
-        <w:keepLines w:val="0"/>
-        <w:widowControl w:val="1"/>
-        <w:numPr>
-          <w:ilvl w:val="0"/>
-          <w:numId w:val="6"/>
-        </w:numPr>
-        <w:pBdr>
-          <w:top w:space="0" w:sz="0" w:val="nil"/>
-          <w:left w:space="0" w:sz="0" w:val="nil"/>
-          <w:bottom w:space="0" w:sz="0" w:val="nil"/>
-          <w:right w:space="0" w:sz="0" w:val="nil"/>
-          <w:between w:space="0" w:sz="0" w:val="nil"/>
-        </w:pBdr>
-        <w:shd w:fill="auto" w:val="clear"/>
-        <w:spacing w:after="0" w:before="0" w:line="276" w:lineRule="auto"/>
-        <w:ind w:left="720" w:right="0" w:hanging="360"/>
-        <w:contextualSpacing w:val="1"/>
-        <w:jc w:val="left"/>
-        <w:rPr/>
-      </w:pPr>
-      <w:r>
-        <w:rPr>
-          <w:rFonts w:ascii="Calibri" w:cs="Calibri" w:eastAsia="Calibri" w:hAnsi="Calibri"/>
-          <w:b w:val="0"/>
-          <w:i w:val="0"/>
-          <w:smallCaps w:val="0"/>
-          <w:strike w:val="0"/>
-          <w:color w:val="000000"/>
-          <w:sz w:val="22"/>
-          <w:szCs w:val="22"/>
-          <w:u w:val="none"/>
-          <w:shd w:fill="auto" w:val="clear"/>
-          <w:vertAlign w:val="baseline"/>
-          <w:rtl w:val="0"/>
-        </w:rPr>
-        <w:t xml:space="preserve">Manager mode: …</w:t>
-      </w:r>
-    </w:p>
-    <w:p>
-      <w:pPr>
-        <w:keepNext w:val="0"/>
-        <w:keepLines w:val="0"/>
-        <w:widowControl w:val="1"/>
-        <w:numPr>
-          <w:ilvl w:val="0"/>
-          <w:numId w:val="6"/>
-        </w:numPr>
-        <w:pBdr>
-          <w:top w:space="0" w:sz="0" w:val="nil"/>
-          <w:left w:space="0" w:sz="0" w:val="nil"/>
-          <w:bottom w:space="0" w:sz="0" w:val="nil"/>
-          <w:right w:space="0" w:sz="0" w:val="nil"/>
-          <w:between w:space="0" w:sz="0" w:val="nil"/>
-        </w:pBdr>
-        <w:shd w:fill="auto" w:val="clear"/>
-        <w:spacing w:after="200" w:before="0" w:line="276" w:lineRule="auto"/>
-        <w:ind w:left="720" w:right="0" w:hanging="360"/>
-        <w:contextualSpacing w:val="1"/>
-        <w:jc w:val="left"/>
-        <w:rPr/>
-      </w:pPr>
-      <w:r>
-        <w:rPr>
-          <w:rFonts w:ascii="Calibri" w:cs="Calibri" w:eastAsia="Calibri" w:hAnsi="Calibri"/>
-          <w:b w:val="0"/>
-          <w:i w:val="0"/>
-          <w:smallCaps w:val="0"/>
-          <w:strike w:val="0"/>
-          <w:color w:val="000000"/>
-          <w:sz w:val="22"/>
-          <w:szCs w:val="22"/>
-          <w:u w:val="none"/>
-          <w:shd w:fill="auto" w:val="clear"/>
-          <w:vertAlign w:val="baseline"/>
-          <w:rtl w:val="0"/>
-        </w:rPr>
-        <w:t xml:space="preserve">Registration and access control</w:t>
-      </w:r>
-    </w:p>
-    <w:p>
-      <w:pPr>
-        <w:contextualSpacing w:val="0"/>
-        <w:rPr/>
-      </w:pPr>
-      <w:r>
-        <w:rPr>
-          <w:rtl w:val="0"/>
-        </w:rPr>
-        <w:t xml:space="preserve">There are, of course, a lot more features that can be added to the supermarket application that are not mentioned above. As you can see, the description is very HIGH LEVEL (==HLD) and doesn’t go into technical details.</w:t>
-      </w:r>
-    </w:p>
-    <w:p>
-      <w:pPr>
-        <w:contextualSpacing w:val="0"/>
-        <w:rPr/>
-      </w:pPr>
-      <w:r>
-        <w:rPr>
-          <w:rtl w:val="0"/>
-        </w:rPr>
-        <w:t xml:space="preserve">The following template is a suggestion from what to start. Its ok if some sections are not relevant for your project and if additional sections (that are not mentioned) should be added.</w:t>
-      </w:r>
-    </w:p>
-    <w:p>
-      <w:pPr>
-        <w:contextualSpacing w:val="0"/>
-        <w:rPr/>
-      </w:pPr>
-      <w:r>
-        <w:rPr>
-          <w:b w:val="1"/>
-          <w:rtl w:val="0"/>
-        </w:rPr>
-        <w:t xml:space="preserve">To conclude</w:t>
-      </w:r>
-      <w:r>
-        <w:rPr>
-          <w:rtl w:val="0"/>
-        </w:rPr>
-        <w:t xml:space="preserve">: when writing, think about the customer. This is a contract you’re committing to. All that is mentioned here must be provided by your product.</w:t>
-      </w:r>
-    </w:p>
-    <w:p>
-      <w:pPr>
-        <w:keepNext w:val="0"/>
-        <w:keepLines w:val="0"/>
-        <w:widowControl w:val="1"/>
-        <w:pBdr>
-          <w:top w:space="0" w:sz="0" w:val="nil"/>
-          <w:left w:space="0" w:sz="0" w:val="nil"/>
-          <w:bottom w:space="0" w:sz="0" w:val="nil"/>
-          <w:right w:space="0" w:sz="0" w:val="nil"/>
-          <w:between w:space="0" w:sz="0" w:val="nil"/>
-        </w:pBdr>
-        <w:shd w:fill="auto" w:val="clear"/>
-        <w:bidi w:val="1"/>
-        <w:spacing w:after="200" w:before="0" w:line="276" w:lineRule="auto"/>
-        <w:ind w:left="720" w:right="0" w:firstLine="0"/>
-        <w:contextualSpacing w:val="0"/>
-        <w:jc w:val="left"/>
-        <w:rPr>
-          <w:rFonts w:ascii="Calibri" w:cs="Calibri" w:eastAsia="Calibri" w:hAnsi="Calibri"/>
-          <w:b w:val="0"/>
-          <w:i w:val="0"/>
-          <w:smallCaps w:val="0"/>
-          <w:strike w:val="0"/>
-          <w:color w:val="000000"/>
-          <w:sz w:val="22"/>
-          <w:szCs w:val="22"/>
-          <w:u w:val="none"/>
-          <w:shd w:fill="auto" w:val="clear"/>
-          <w:vertAlign w:val="baseline"/>
-        </w:rPr>
-      </w:pPr>
-      <w:r>
-        <w:rPr>
-          <w:rtl w:val="0"/>
-        </w:rPr>
-      </w:r>
-    </w:p>
-    <w:p>
-      <w:pPr>
-        <w:contextualSpacing w:val="0"/>
-        <w:rPr/>
-      </w:pPr>
-      <w:r>
-        <w:rPr>
-          <w:rtl w:val="0"/>
-        </w:rPr>
-      </w:r>
-    </w:p>
-    <w:p>
-      <w:pPr>
-        <w:contextualSpacing w:val="0"/>
-        <w:rPr/>
-      </w:pPr>
-      <w:r>
-        <w:rPr>
-          <w:rtl w:val="0"/>
-        </w:rPr>
-      </w:r>
-    </w:p>
-    <w:p>
-      <w:pPr>
-        <w:pStyle w:val="Heading1"/>
-        <w:spacing w:before="120" w:lineRule="auto"/>
-        <w:contextualSpacing w:val="0"/>
-        <w:rPr>
-          <w:rFonts w:ascii="Calibri" w:cs="Calibri" w:eastAsia="Calibri" w:hAnsi="Calibri"/>
-        </w:rPr>
-      </w:pPr>
-      <w:r>
-        <w:rPr>
-          <w:rtl w:val="0"/>
-        </w:rPr>
-      </w:r>
-    </w:p>
-    <w:p>
-      <w:pPr>
-        <w:contextualSpacing w:val="0"/>
-        <w:rPr>
-          <w:rFonts w:ascii="Cambria" w:cs="Cambria" w:eastAsia="Cambria" w:hAnsi="Cambria"/>
-          <w:b w:val="1"/>
-          <w:color w:val="366091"/>
-          <w:sz w:val="28"/>
-          <w:szCs w:val="28"/>
-        </w:rPr>
-      </w:pPr>
-      <w:r>
-        <w:br w:type="page"/>
-      </w:r>
-      <w:r>
-        <w:rPr>
-          <w:rtl w:val="0"/>
-        </w:rPr>
-      </w:r>
-    </w:p>
-    <w:p>
-      <w:pPr>
-        <w:pStyle w:val="Heading1"/>
-        <w:spacing w:before="120" w:lineRule="auto"/>
-        <w:contextualSpacing w:val="0"/>
-        <w:rPr/>
-      </w:pPr>
-      <w:r>
-        <w:rPr>
-          <w:rtl w:val="0"/>
-        </w:rPr>
         <w:t xml:space="preserve">Abstract</w:t>
       </w:r>
     </w:p>
@@ -2228,7 +1600,7 @@
           <w:szCs w:val="24"/>
           <w:rtl w:val="0"/>
         </w:rPr>
-        <w:t xml:space="preserve">Creating cognitive tests for subjects can be tough work, more so when we want to consider different aspects of a cognitive process of a subject while completing a test. The Project mainly focuses on the hardship of creating a test, in a purpose, of course, to eliminate the tedious parts of the job.</w:t>
+        <w:t xml:space="preserve">Creating cognitive tests for subjects can be tough work, more so when we want to consider different aspects of a cognitive process of a subject while completing a test. The project mainly focuses on the hardship of creating a test, in a purpose, of course, to eliminate the tedious parts of the job.</w:t>
       </w:r>
     </w:p>
     <w:p>
@@ -2252,7 +1624,7 @@
         <w:pStyle w:val="Heading1"/>
         <w:numPr>
           <w:ilvl w:val="0"/>
-          <w:numId w:val="8"/>
+          <w:numId w:val="7"/>
         </w:numPr>
         <w:spacing w:before="120" w:lineRule="auto"/>
         <w:ind w:left="284" w:hanging="284"/>
@@ -2278,7 +1650,7 @@
         <w:pStyle w:val="Heading2"/>
         <w:numPr>
           <w:ilvl w:val="1"/>
-          <w:numId w:val="8"/>
+          <w:numId w:val="7"/>
         </w:numPr>
         <w:ind w:left="426" w:hanging="426"/>
         <w:contextualSpacing w:val="0"/>
@@ -2351,7 +1723,7 @@
         <w:pStyle w:val="Heading2"/>
         <w:numPr>
           <w:ilvl w:val="1"/>
-          <w:numId w:val="8"/>
+          <w:numId w:val="7"/>
         </w:numPr>
         <w:ind w:left="426" w:hanging="426"/>
         <w:contextualSpacing w:val="0"/>
@@ -2370,7 +1742,7 @@
       <w:pPr>
         <w:numPr>
           <w:ilvl w:val="0"/>
-          <w:numId w:val="10"/>
+          <w:numId w:val="9"/>
         </w:numPr>
         <w:ind w:left="720" w:hanging="360"/>
         <w:contextualSpacing w:val="1"/>
@@ -2389,7 +1761,7 @@
       <w:pPr>
         <w:numPr>
           <w:ilvl w:val="0"/>
-          <w:numId w:val="10"/>
+          <w:numId w:val="9"/>
         </w:numPr>
         <w:ind w:left="720" w:hanging="360"/>
         <w:contextualSpacing w:val="1"/>
@@ -2408,7 +1780,7 @@
       <w:pPr>
         <w:numPr>
           <w:ilvl w:val="0"/>
-          <w:numId w:val="10"/>
+          <w:numId w:val="9"/>
         </w:numPr>
         <w:ind w:left="720" w:hanging="360"/>
         <w:contextualSpacing w:val="1"/>
@@ -2427,7 +1799,7 @@
       <w:pPr>
         <w:numPr>
           <w:ilvl w:val="0"/>
-          <w:numId w:val="10"/>
+          <w:numId w:val="9"/>
         </w:numPr>
         <w:ind w:left="720" w:hanging="360"/>
         <w:contextualSpacing w:val="1"/>
@@ -2446,7 +1818,7 @@
       <w:pPr>
         <w:numPr>
           <w:ilvl w:val="0"/>
-          <w:numId w:val="10"/>
+          <w:numId w:val="9"/>
         </w:numPr>
         <w:ind w:left="720" w:hanging="360"/>
         <w:contextualSpacing w:val="1"/>
@@ -2488,7 +1860,7 @@
         <w:pStyle w:val="Heading1"/>
         <w:numPr>
           <w:ilvl w:val="0"/>
-          <w:numId w:val="8"/>
+          <w:numId w:val="7"/>
         </w:numPr>
         <w:spacing w:before="120" w:lineRule="auto"/>
         <w:ind w:left="357" w:hanging="357"/>
@@ -2633,7 +2005,7 @@
         <w:pStyle w:val="Heading1"/>
         <w:numPr>
           <w:ilvl w:val="0"/>
-          <w:numId w:val="8"/>
+          <w:numId w:val="7"/>
         </w:numPr>
         <w:spacing w:before="120" w:lineRule="auto"/>
         <w:ind w:left="357" w:hanging="357"/>
@@ -2663,7 +2035,24 @@
           <w:szCs w:val="24"/>
           <w:rtl w:val="0"/>
         </w:rPr>
-        <w:t xml:space="preserve">This is the programmer manual: Up to you – like:</w:t>
+        <w:t xml:space="preserve">This is the programmer manual: Up to you – like</w:t>
+      </w:r>
+    </w:p>
+    <w:p>
+      <w:pPr>
+        <w:contextualSpacing w:val="0"/>
+        <w:rPr>
+          <w:sz w:val="24"/>
+          <w:szCs w:val="24"/>
+        </w:rPr>
+      </w:pPr>
+      <w:r>
+        <w:rPr>
+          <w:sz w:val="24"/>
+          <w:szCs w:val="24"/>
+          <w:rtl w:val="0"/>
+        </w:rPr>
+        <w:t xml:space="preserve">The core functionality of the system is capturing different interaction of the examinee during a test. The implementation of this functionality could be done by libraries and API’s in javascript. </w:t>
       </w:r>
     </w:p>
     <w:p>
@@ -2671,7 +2060,7 @@
         <w:pStyle w:val="Heading2"/>
         <w:numPr>
           <w:ilvl w:val="1"/>
-          <w:numId w:val="8"/>
+          <w:numId w:val="7"/>
         </w:numPr>
         <w:spacing w:line="240" w:lineRule="auto"/>
         <w:ind w:left="426" w:hanging="426"/>
@@ -2702,6 +2091,705 @@
     </w:p>
     <w:p>
       <w:pPr>
+        <w:spacing w:after="0" w:lineRule="auto"/>
+        <w:contextualSpacing w:val="0"/>
+        <w:jc w:val="center"/>
+        <w:rPr>
+          <w:b w:val="1"/>
+          <w:u w:val="single"/>
+        </w:rPr>
+      </w:pPr>
+      <w:r>
+        <w:rPr>
+          <w:b w:val="1"/>
+          <w:u w:val="single"/>
+          <w:rtl w:val="0"/>
+        </w:rPr>
+        <w:t xml:space="preserve">Taking timestamps</w:t>
+      </w:r>
+    </w:p>
+    <w:p>
+      <w:pPr>
+        <w:spacing w:after="0" w:lineRule="auto"/>
+        <w:contextualSpacing w:val="0"/>
+        <w:jc w:val="both"/>
+        <w:rPr/>
+      </w:pPr>
+      <w:r>
+        <w:rPr>
+          <w:rtl w:val="0"/>
+        </w:rPr>
+        <w:t xml:space="preserve">The point in tracking the time is to be as accurate as possible. So, to fulfill this target we can use the "performance" interface that delivers this ability. To support this claim, Google analytics, a service that provides tools for tracking user experience inside a business website, recommends using this API in their guides for time measurements.</w:t>
+      </w:r>
+    </w:p>
+    <w:p>
+      <w:pPr>
+        <w:spacing w:after="0" w:lineRule="auto"/>
+        <w:contextualSpacing w:val="0"/>
+        <w:jc w:val="both"/>
+        <w:rPr/>
+      </w:pPr>
+      <w:r>
+        <w:rPr>
+          <w:rtl w:val="0"/>
+        </w:rPr>
+        <w:t xml:space="preserve">The performance API is a JavaScript interface which provides access to related information to the current web page. An object of this type can be obtained by calling to Window.performance, which is a read only attribute.</w:t>
+      </w:r>
+    </w:p>
+    <w:p>
+      <w:pPr>
+        <w:spacing w:after="0" w:lineRule="auto"/>
+        <w:contextualSpacing w:val="0"/>
+        <w:jc w:val="both"/>
+        <w:rPr/>
+      </w:pPr>
+      <w:r>
+        <w:rPr>
+          <w:rtl w:val="0"/>
+        </w:rPr>
+        <w:t xml:space="preserve">  The most helpful method of this interface for our project, is Performance.now(). This method returns the number of milliseconds elapsed since the page started loading. This is a very important attribute for our project, because this output could be used for the whole time measuring system. When we can gain this kind of output, it could be used for taking timestamps when a special events occurs, like a mouse click or a keyboard press (event handling of this kind will be explained in more detail later). Also, the timer is individual to each web page and we could also use this for our project.</w:t>
+      </w:r>
+    </w:p>
+    <w:p>
+      <w:pPr>
+        <w:spacing w:after="0" w:lineRule="auto"/>
+        <w:contextualSpacing w:val="0"/>
+        <w:jc w:val="both"/>
+        <w:rPr/>
+      </w:pPr>
+      <w:r>
+        <w:rPr>
+          <w:rtl w:val="0"/>
+        </w:rPr>
+        <w:t xml:space="preserve">So, to summary this part, using a simple and accurate interface in JavaScript we can take timestamps and to build the time measuring system. </w:t>
+      </w:r>
+    </w:p>
+    <w:p>
+      <w:pPr>
+        <w:spacing w:after="0" w:lineRule="auto"/>
+        <w:contextualSpacing w:val="0"/>
+        <w:jc w:val="both"/>
+        <w:rPr/>
+      </w:pPr>
+      <w:r>
+        <w:rPr>
+          <w:rtl w:val="0"/>
+        </w:rPr>
+      </w:r>
+    </w:p>
+    <w:p>
+      <w:pPr>
+        <w:spacing w:after="0" w:lineRule="auto"/>
+        <w:contextualSpacing w:val="0"/>
+        <w:jc w:val="both"/>
+        <w:rPr/>
+      </w:pPr>
+      <w:r>
+        <w:rPr>
+          <w:rtl w:val="0"/>
+        </w:rPr>
+      </w:r>
+    </w:p>
+    <w:p>
+      <w:pPr>
+        <w:spacing w:after="0" w:lineRule="auto"/>
+        <w:contextualSpacing w:val="0"/>
+        <w:jc w:val="both"/>
+        <w:rPr/>
+      </w:pPr>
+      <w:r>
+        <w:rPr>
+          <w:rtl w:val="0"/>
+        </w:rPr>
+      </w:r>
+    </w:p>
+    <w:p>
+      <w:pPr>
+        <w:spacing w:after="0" w:lineRule="auto"/>
+        <w:contextualSpacing w:val="0"/>
+        <w:jc w:val="both"/>
+        <w:rPr/>
+      </w:pPr>
+      <w:r>
+        <w:rPr>
+          <w:rtl w:val="0"/>
+        </w:rPr>
+      </w:r>
+    </w:p>
+    <w:p>
+      <w:pPr>
+        <w:spacing w:after="0" w:lineRule="auto"/>
+        <w:contextualSpacing w:val="0"/>
+        <w:jc w:val="both"/>
+        <w:rPr/>
+      </w:pPr>
+      <w:r>
+        <w:rPr>
+          <w:rtl w:val="0"/>
+        </w:rPr>
+      </w:r>
+    </w:p>
+    <w:p>
+      <w:pPr>
+        <w:spacing w:after="0" w:lineRule="auto"/>
+        <w:contextualSpacing w:val="0"/>
+        <w:jc w:val="both"/>
+        <w:rPr/>
+      </w:pPr>
+      <w:r>
+        <w:rPr>
+          <w:rtl w:val="0"/>
+        </w:rPr>
+      </w:r>
+    </w:p>
+    <w:p>
+      <w:pPr>
+        <w:spacing w:after="0" w:lineRule="auto"/>
+        <w:contextualSpacing w:val="0"/>
+        <w:jc w:val="both"/>
+        <w:rPr/>
+      </w:pPr>
+      <w:r>
+        <w:rPr>
+          <w:rtl w:val="0"/>
+        </w:rPr>
+      </w:r>
+    </w:p>
+    <w:p>
+      <w:pPr>
+        <w:spacing w:after="0" w:lineRule="auto"/>
+        <w:contextualSpacing w:val="0"/>
+        <w:jc w:val="both"/>
+        <w:rPr/>
+      </w:pPr>
+      <w:r>
+        <w:rPr>
+          <w:rtl w:val="0"/>
+        </w:rPr>
+      </w:r>
+    </w:p>
+    <w:p>
+      <w:pPr>
+        <w:spacing w:after="0" w:lineRule="auto"/>
+        <w:contextualSpacing w:val="0"/>
+        <w:jc w:val="both"/>
+        <w:rPr/>
+      </w:pPr>
+      <w:r>
+        <w:rPr>
+          <w:rtl w:val="0"/>
+        </w:rPr>
+      </w:r>
+    </w:p>
+    <w:p>
+      <w:pPr>
+        <w:spacing w:after="0" w:lineRule="auto"/>
+        <w:contextualSpacing w:val="0"/>
+        <w:jc w:val="both"/>
+        <w:rPr/>
+      </w:pPr>
+      <w:r>
+        <w:rPr>
+          <w:rtl w:val="0"/>
+        </w:rPr>
+      </w:r>
+    </w:p>
+    <w:p>
+      <w:pPr>
+        <w:spacing w:after="0" w:lineRule="auto"/>
+        <w:contextualSpacing w:val="0"/>
+        <w:jc w:val="both"/>
+        <w:rPr/>
+      </w:pPr>
+      <w:r>
+        <w:rPr>
+          <w:rtl w:val="0"/>
+        </w:rPr>
+      </w:r>
+    </w:p>
+    <w:p>
+      <w:pPr>
+        <w:spacing w:after="0" w:lineRule="auto"/>
+        <w:contextualSpacing w:val="0"/>
+        <w:jc w:val="both"/>
+        <w:rPr/>
+      </w:pPr>
+      <w:r>
+        <w:rPr>
+          <w:rtl w:val="0"/>
+        </w:rPr>
+      </w:r>
+    </w:p>
+    <w:p>
+      <w:pPr>
+        <w:spacing w:after="0" w:lineRule="auto"/>
+        <w:contextualSpacing w:val="0"/>
+        <w:jc w:val="both"/>
+        <w:rPr/>
+      </w:pPr>
+      <w:r>
+        <w:rPr>
+          <w:rtl w:val="0"/>
+        </w:rPr>
+      </w:r>
+    </w:p>
+    <w:p>
+      <w:pPr>
+        <w:spacing w:after="0" w:lineRule="auto"/>
+        <w:contextualSpacing w:val="0"/>
+        <w:jc w:val="center"/>
+        <w:rPr>
+          <w:b w:val="1"/>
+          <w:u w:val="single"/>
+        </w:rPr>
+      </w:pPr>
+      <w:r>
+        <w:rPr>
+          <w:b w:val="1"/>
+          <w:u w:val="single"/>
+          <w:rtl w:val="0"/>
+        </w:rPr>
+        <w:t xml:space="preserve">jQuery and event handling</w:t>
+      </w:r>
+    </w:p>
+    <w:p>
+      <w:pPr>
+        <w:spacing w:after="0" w:lineRule="auto"/>
+        <w:contextualSpacing w:val="0"/>
+        <w:jc w:val="both"/>
+        <w:rPr/>
+      </w:pPr>
+      <w:r>
+        <w:rPr>
+          <w:rtl w:val="0"/>
+        </w:rPr>
+        <w:t xml:space="preserve">What is jQuery? This is small, fast and feature- rich JavaScript library. It makes HTML document traversal and manipulation, event handling and so forth very easy – to – use.</w:t>
+      </w:r>
+    </w:p>
+    <w:p>
+      <w:pPr>
+        <w:spacing w:after="0" w:lineRule="auto"/>
+        <w:contextualSpacing w:val="0"/>
+        <w:jc w:val="both"/>
+        <w:rPr/>
+      </w:pPr>
+      <w:r>
+        <w:rPr>
+          <w:rtl w:val="0"/>
+        </w:rPr>
+        <w:t xml:space="preserve">Advantages of jQuery:</w:t>
+      </w:r>
+    </w:p>
+    <w:p>
+      <w:pPr>
+        <w:spacing w:after="160" w:lineRule="auto"/>
+        <w:ind w:left="1140" w:hanging="360"/>
+        <w:contextualSpacing w:val="0"/>
+        <w:jc w:val="both"/>
+        <w:rPr/>
+      </w:pPr>
+      <w:r>
+        <w:rPr>
+          <w:rtl w:val="0"/>
+        </w:rPr>
+        <w:t xml:space="preserve">·</w:t>
+      </w:r>
+      <w:r>
+        <w:rPr>
+          <w:rFonts w:ascii="Times New Roman" w:cs="Times New Roman" w:eastAsia="Times New Roman" w:hAnsi="Times New Roman"/>
+          <w:rtl w:val="0"/>
+        </w:rPr>
+        <w:t xml:space="preserve">       </w:t>
+      </w:r>
+      <w:r>
+        <w:rPr>
+          <w:rtl w:val="0"/>
+        </w:rPr>
+        <w:t xml:space="preserve">Very popular framework and there is a lot of information about her due an extensive use by all the major companies – Google, Microsoft, IBM and so forth.</w:t>
+      </w:r>
+    </w:p>
+    <w:p>
+      <w:pPr>
+        <w:spacing w:after="160" w:lineRule="auto"/>
+        <w:ind w:left="1140" w:hanging="360"/>
+        <w:contextualSpacing w:val="0"/>
+        <w:jc w:val="both"/>
+        <w:rPr/>
+      </w:pPr>
+      <w:r>
+        <w:rPr>
+          <w:rtl w:val="0"/>
+        </w:rPr>
+        <w:t xml:space="preserve">·</w:t>
+      </w:r>
+      <w:r>
+        <w:rPr>
+          <w:rFonts w:ascii="Times New Roman" w:cs="Times New Roman" w:eastAsia="Times New Roman" w:hAnsi="Times New Roman"/>
+          <w:rtl w:val="0"/>
+        </w:rPr>
+        <w:t xml:space="preserve">       </w:t>
+      </w:r>
+      <w:r>
+        <w:rPr>
+          <w:rtl w:val="0"/>
+        </w:rPr>
+        <w:t xml:space="preserve">As said before easy – to – use.</w:t>
+      </w:r>
+    </w:p>
+    <w:p>
+      <w:pPr>
+        <w:spacing w:after="160" w:lineRule="auto"/>
+        <w:ind w:left="1140" w:hanging="360"/>
+        <w:contextualSpacing w:val="0"/>
+        <w:jc w:val="both"/>
+        <w:rPr/>
+      </w:pPr>
+      <w:r>
+        <w:rPr>
+          <w:rtl w:val="0"/>
+        </w:rPr>
+        <w:t xml:space="preserve">·</w:t>
+      </w:r>
+      <w:r>
+        <w:rPr>
+          <w:rFonts w:ascii="Times New Roman" w:cs="Times New Roman" w:eastAsia="Times New Roman" w:hAnsi="Times New Roman"/>
+          <w:rtl w:val="0"/>
+        </w:rPr>
+        <w:t xml:space="preserve">       </w:t>
+      </w:r>
+      <w:r>
+        <w:rPr>
+          <w:rtl w:val="0"/>
+        </w:rPr>
+        <w:t xml:space="preserve">Supported by all major web browsers.</w:t>
+      </w:r>
+    </w:p>
+    <w:p>
+      <w:pPr>
+        <w:spacing w:after="0" w:lineRule="auto"/>
+        <w:contextualSpacing w:val="0"/>
+        <w:jc w:val="both"/>
+        <w:rPr/>
+      </w:pPr>
+      <w:r>
+        <w:rPr>
+          <w:rtl w:val="0"/>
+        </w:rPr>
+        <w:t xml:space="preserve">Adding jQuery is very easy and could be made by one simple line of code.</w:t>
+      </w:r>
+    </w:p>
+    <w:p>
+      <w:pPr>
+        <w:spacing w:after="0" w:line="276" w:lineRule="auto"/>
+        <w:contextualSpacing w:val="0"/>
+        <w:jc w:val="both"/>
+        <w:rPr>
+          <w:b w:val="1"/>
+          <w:highlight w:val="white"/>
+        </w:rPr>
+      </w:pPr>
+      <w:r>
+        <w:rPr>
+          <w:color w:val="009900"/>
+          <w:highlight w:val="white"/>
+          <w:rtl w:val="0"/>
+        </w:rPr>
+        <w:t xml:space="preserve">&lt;</w:t>
+      </w:r>
+      <w:r>
+        <w:rPr>
+          <w:b w:val="1"/>
+          <w:highlight w:val="white"/>
+          <w:rtl w:val="0"/>
+        </w:rPr>
+        <w:t xml:space="preserve">script</w:t>
+      </w:r>
+      <w:r>
+        <w:rPr>
+          <w:color w:val="009900"/>
+          <w:highlight w:val="white"/>
+          <w:rtl w:val="0"/>
+        </w:rPr>
+        <w:t xml:space="preserve"> </w:t>
+      </w:r>
+      <w:r>
+        <w:rPr>
+          <w:color w:val="000066"/>
+          <w:highlight w:val="white"/>
+          <w:rtl w:val="0"/>
+        </w:rPr>
+        <w:t xml:space="preserve">src</w:t>
+      </w:r>
+      <w:r>
+        <w:rPr>
+          <w:color w:val="66cc66"/>
+          <w:highlight w:val="white"/>
+          <w:rtl w:val="0"/>
+        </w:rPr>
+        <w:t xml:space="preserve">=</w:t>
+      </w:r>
+      <w:r>
+        <w:rPr>
+          <w:color w:val="ff0000"/>
+          <w:highlight w:val="white"/>
+          <w:rtl w:val="0"/>
+        </w:rPr>
+        <w:t xml:space="preserve">"http://code.jquery.com/jquery.min.js"</w:t>
+      </w:r>
+      <w:r>
+        <w:rPr>
+          <w:color w:val="009900"/>
+          <w:highlight w:val="white"/>
+          <w:rtl w:val="0"/>
+        </w:rPr>
+        <w:t xml:space="preserve"> </w:t>
+      </w:r>
+      <w:r>
+        <w:rPr>
+          <w:color w:val="000066"/>
+          <w:highlight w:val="white"/>
+          <w:rtl w:val="0"/>
+        </w:rPr>
+        <w:t xml:space="preserve">type</w:t>
+      </w:r>
+      <w:r>
+        <w:rPr>
+          <w:color w:val="66cc66"/>
+          <w:highlight w:val="white"/>
+          <w:rtl w:val="0"/>
+        </w:rPr>
+        <w:t xml:space="preserve">=</w:t>
+      </w:r>
+      <w:r>
+        <w:rPr>
+          <w:color w:val="ff0000"/>
+          <w:highlight w:val="white"/>
+          <w:rtl w:val="0"/>
+        </w:rPr>
+        <w:t xml:space="preserve">"text/javascript"</w:t>
+      </w:r>
+      <w:r>
+        <w:rPr>
+          <w:color w:val="009900"/>
+          <w:highlight w:val="white"/>
+          <w:rtl w:val="0"/>
+        </w:rPr>
+        <w:t xml:space="preserve">&gt;&lt;</w:t>
+      </w:r>
+      <w:r>
+        <w:rPr>
+          <w:color w:val="66cc66"/>
+          <w:highlight w:val="white"/>
+          <w:rtl w:val="0"/>
+        </w:rPr>
+        <w:t xml:space="preserve">/</w:t>
+      </w:r>
+      <w:r>
+        <w:rPr>
+          <w:b w:val="1"/>
+          <w:highlight w:val="white"/>
+          <w:rtl w:val="0"/>
+        </w:rPr>
+        <w:t xml:space="preserve">script&gt;</w:t>
+      </w:r>
+    </w:p>
+    <w:p>
+      <w:pPr>
+        <w:spacing w:after="0" w:line="276" w:lineRule="auto"/>
+        <w:contextualSpacing w:val="0"/>
+        <w:jc w:val="both"/>
+        <w:rPr>
+          <w:b w:val="1"/>
+          <w:highlight w:val="white"/>
+        </w:rPr>
+      </w:pPr>
+      <w:r>
+        <w:rPr>
+          <w:b w:val="1"/>
+          <w:highlight w:val="white"/>
+          <w:rtl w:val="0"/>
+        </w:rPr>
+        <w:t xml:space="preserve"> </w:t>
+      </w:r>
+    </w:p>
+    <w:p>
+      <w:pPr>
+        <w:spacing w:after="0" w:line="276" w:lineRule="auto"/>
+        <w:contextualSpacing w:val="0"/>
+        <w:jc w:val="both"/>
+        <w:rPr>
+          <w:highlight w:val="white"/>
+        </w:rPr>
+      </w:pPr>
+      <w:r>
+        <w:rPr>
+          <w:highlight w:val="white"/>
+          <w:rtl w:val="0"/>
+        </w:rPr>
+        <w:t xml:space="preserve"> </w:t>
+      </w:r>
+    </w:p>
+    <w:p>
+      <w:pPr>
+        <w:spacing w:after="0" w:lineRule="auto"/>
+        <w:contextualSpacing w:val="0"/>
+        <w:jc w:val="both"/>
+        <w:rPr>
+          <w:highlight w:val="white"/>
+        </w:rPr>
+      </w:pPr>
+      <w:r>
+        <w:rPr>
+          <w:highlight w:val="white"/>
+          <w:rtl w:val="0"/>
+        </w:rPr>
+        <w:t xml:space="preserve">Another issue that came up in the meeting is how to capture mouse click in every point on the screen or in other words how to capture the user's experience while he is filling the form. In this matter we will use event handling via jQuery.</w:t>
+      </w:r>
+    </w:p>
+    <w:p>
+      <w:pPr>
+        <w:spacing w:after="0" w:lineRule="auto"/>
+        <w:contextualSpacing w:val="0"/>
+        <w:jc w:val="both"/>
+        <w:rPr>
+          <w:highlight w:val="white"/>
+        </w:rPr>
+      </w:pPr>
+      <w:r>
+        <w:rPr>
+          <w:highlight w:val="white"/>
+          <w:rtl w:val="0"/>
+        </w:rPr>
+        <w:t xml:space="preserve"> </w:t>
+      </w:r>
+    </w:p>
+    <w:p>
+      <w:pPr>
+        <w:spacing w:after="0" w:lineRule="auto"/>
+        <w:contextualSpacing w:val="0"/>
+        <w:jc w:val="both"/>
+        <w:rPr/>
+      </w:pPr>
+      <w:r>
+        <w:rPr>
+          <w:rtl w:val="0"/>
+        </w:rPr>
+        <w:t xml:space="preserve">jQuery offers a lot of methods to register behaviors of the user when he interacts with the web browser. The two methods that will concern us the most are "click", for capturing mouse clicks, and "keyup", for capturing keyboard press.</w:t>
+      </w:r>
+    </w:p>
+    <w:p>
+      <w:pPr>
+        <w:spacing w:after="0" w:lineRule="auto"/>
+        <w:contextualSpacing w:val="0"/>
+        <w:jc w:val="both"/>
+        <w:rPr/>
+      </w:pPr>
+      <w:r>
+        <w:rPr>
+          <w:rtl w:val="0"/>
+        </w:rPr>
+        <w:t xml:space="preserve">We can capture the events on certain parts of the web page, and in part of them to ignore. If we would like to capture mouse clicks in all parts of the web page we could use the line:</w:t>
+      </w:r>
+    </w:p>
+    <w:p>
+      <w:pPr>
+        <w:spacing w:after="0" w:lineRule="auto"/>
+        <w:contextualSpacing w:val="0"/>
+        <w:jc w:val="both"/>
+        <w:rPr/>
+      </w:pPr>
+      <w:r>
+        <w:rPr>
+          <w:rtl w:val="0"/>
+        </w:rPr>
+        <w:t xml:space="preserve">$('html').click(…)</w:t>
+      </w:r>
+    </w:p>
+    <w:p>
+      <w:pPr>
+        <w:spacing w:after="0" w:lineRule="auto"/>
+        <w:contextualSpacing w:val="0"/>
+        <w:jc w:val="both"/>
+        <w:rPr/>
+      </w:pPr>
+      <w:r>
+        <w:rPr>
+          <w:rtl w:val="0"/>
+        </w:rPr>
+        <w:t xml:space="preserve">Or if we want to capture a mouse click on a specific button or paragraph we could do it like this:</w:t>
+      </w:r>
+    </w:p>
+    <w:p>
+      <w:pPr>
+        <w:spacing w:after="0" w:lineRule="auto"/>
+        <w:contextualSpacing w:val="0"/>
+        <w:jc w:val="both"/>
+        <w:rPr/>
+      </w:pPr>
+      <w:r>
+        <w:rPr>
+          <w:rtl w:val="0"/>
+        </w:rPr>
+        <w:t xml:space="preserve">$('#element id').click(…)</w:t>
+      </w:r>
+    </w:p>
+    <w:p>
+      <w:pPr>
+        <w:spacing w:after="0" w:lineRule="auto"/>
+        <w:contextualSpacing w:val="0"/>
+        <w:jc w:val="both"/>
+        <w:rPr/>
+      </w:pPr>
+      <w:r>
+        <w:rPr>
+          <w:rtl w:val="0"/>
+        </w:rPr>
+        <w:t xml:space="preserve">*note: the same applies for a keyboard press only the function is keyup.</w:t>
+      </w:r>
+    </w:p>
+    <w:p>
+      <w:pPr>
+        <w:spacing w:after="0" w:lineRule="auto"/>
+        <w:contextualSpacing w:val="0"/>
+        <w:jc w:val="both"/>
+        <w:rPr/>
+      </w:pPr>
+      <w:r>
+        <w:rPr>
+          <w:rtl w:val="0"/>
+        </w:rPr>
+        <w:t xml:space="preserve">So, the input for the "click" and "keyup" function is a function that gets an event object. This function, which I will refer as the event handler, will be activated every time when the specified event occurred on the specified element. The event object is guaranteed to be passed to the event handler. This object holds numerous properties that could be helpful. Two of them is pageX and pageY which gives the specific coordinates of the event in the web page, this could be very useful and should be considered.</w:t>
+      </w:r>
+    </w:p>
+    <w:p>
+      <w:pPr>
+        <w:spacing w:after="0" w:lineRule="auto"/>
+        <w:contextualSpacing w:val="0"/>
+        <w:jc w:val="both"/>
+        <w:rPr/>
+      </w:pPr>
+      <w:r>
+        <w:rPr>
+          <w:rtl w:val="0"/>
+        </w:rPr>
+        <w:t xml:space="preserve">So, to summarize this part, jQuery is a very useful and easy library. Using the event handling mechanism could be very helpful and could be used to track the user's interaction inside the web page the whole time of the test. The event handling could be integrated with taking timestamps when we could take timestamps in specific mouse clicks or keyboard pressing.</w:t>
+      </w:r>
+    </w:p>
+    <w:p>
+      <w:pPr>
+        <w:spacing w:after="0" w:lineRule="auto"/>
+        <w:contextualSpacing w:val="0"/>
+        <w:jc w:val="both"/>
+        <w:rPr/>
+      </w:pPr>
+      <w:r>
+        <w:rPr>
+          <w:rtl w:val="0"/>
+        </w:rPr>
+      </w:r>
+    </w:p>
+    <w:p>
+      <w:pPr>
         <w:spacing w:after="0" w:line="240" w:lineRule="auto"/>
         <w:contextualSpacing w:val="0"/>
         <w:rPr>
@@ -2720,7 +2808,7 @@
         <w:pStyle w:val="Heading2"/>
         <w:numPr>
           <w:ilvl w:val="1"/>
-          <w:numId w:val="8"/>
+          <w:numId w:val="7"/>
         </w:numPr>
         <w:spacing w:line="240" w:lineRule="auto"/>
         <w:ind w:left="426" w:hanging="426"/>
@@ -3113,12 +3201,12 @@
           <wp:inline distB="114300" distT="114300" distL="114300" distR="114300">
             <wp:extent cx="4267200" cy="2171700"/>
             <wp:effectExtent b="0" l="0" r="0" t="0"/>
-            <wp:docPr id="1" name="image3.png"/>
+            <wp:docPr id="1" name="image4.png"/>
             <a:graphic>
               <a:graphicData uri="http://schemas.openxmlformats.org/drawingml/2006/picture">
                 <pic:pic>
                   <pic:nvPicPr>
-                    <pic:cNvPr id="0" name="image3.png"/>
+                    <pic:cNvPr id="0" name="image4.png"/>
                     <pic:cNvPicPr preferRelativeResize="0"/>
                   </pic:nvPicPr>
                   <pic:blipFill>
@@ -3515,12 +3603,12 @@
           <wp:inline distB="114300" distT="114300" distL="114300" distR="114300">
             <wp:extent cx="2314575" cy="2152650"/>
             <wp:effectExtent b="0" l="0" r="0" t="0"/>
-            <wp:docPr id="4" name="image11.png"/>
+            <wp:docPr id="4" name="image10.png"/>
             <a:graphic>
               <a:graphicData uri="http://schemas.openxmlformats.org/drawingml/2006/picture">
                 <pic:pic>
                   <pic:nvPicPr>
-                    <pic:cNvPr id="0" name="image11.png"/>
+                    <pic:cNvPr id="0" name="image10.png"/>
                     <pic:cNvPicPr preferRelativeResize="0"/>
                   </pic:nvPicPr>
                   <pic:blipFill>
@@ -3724,12 +3812,12 @@
           <wp:inline distB="114300" distT="114300" distL="114300" distR="114300">
             <wp:extent cx="1095375" cy="1123950"/>
             <wp:effectExtent b="0" l="0" r="0" t="0"/>
-            <wp:docPr id="3" name="image10.png"/>
+            <wp:docPr id="3" name="image7.png"/>
             <a:graphic>
               <a:graphicData uri="http://schemas.openxmlformats.org/drawingml/2006/picture">
                 <pic:pic>
                   <pic:nvPicPr>
-                    <pic:cNvPr id="0" name="image10.png"/>
+                    <pic:cNvPr id="0" name="image7.png"/>
                     <pic:cNvPicPr preferRelativeResize="0"/>
                   </pic:nvPicPr>
                   <pic:blipFill>
@@ -5181,7 +5269,7 @@
       <w:pPr>
         <w:numPr>
           <w:ilvl w:val="0"/>
-          <w:numId w:val="7"/>
+          <w:numId w:val="6"/>
         </w:numPr>
         <w:spacing w:after="0" w:lineRule="auto"/>
         <w:ind w:left="720" w:hanging="360"/>
@@ -5207,7 +5295,7 @@
       <w:pPr>
         <w:numPr>
           <w:ilvl w:val="0"/>
-          <w:numId w:val="7"/>
+          <w:numId w:val="6"/>
         </w:numPr>
         <w:spacing w:after="0" w:lineRule="auto"/>
         <w:ind w:left="720" w:hanging="360"/>
@@ -5233,7 +5321,7 @@
       <w:pPr>
         <w:numPr>
           <w:ilvl w:val="0"/>
-          <w:numId w:val="7"/>
+          <w:numId w:val="6"/>
         </w:numPr>
         <w:spacing w:after="0" w:lineRule="auto"/>
         <w:ind w:left="720" w:hanging="360"/>
@@ -5259,7 +5347,7 @@
       <w:pPr>
         <w:numPr>
           <w:ilvl w:val="0"/>
-          <w:numId w:val="7"/>
+          <w:numId w:val="6"/>
         </w:numPr>
         <w:spacing w:after="0" w:lineRule="auto"/>
         <w:ind w:left="720" w:hanging="360"/>
@@ -5285,7 +5373,7 @@
       <w:pPr>
         <w:numPr>
           <w:ilvl w:val="0"/>
-          <w:numId w:val="7"/>
+          <w:numId w:val="6"/>
         </w:numPr>
         <w:spacing w:after="0" w:lineRule="auto"/>
         <w:ind w:left="720" w:hanging="360"/>
@@ -5629,7 +5717,7 @@
         <w:pStyle w:val="Heading3"/>
         <w:numPr>
           <w:ilvl w:val="2"/>
-          <w:numId w:val="8"/>
+          <w:numId w:val="7"/>
         </w:numPr>
         <w:ind w:left="567" w:hanging="567"/>
         <w:contextualSpacing w:val="0"/>
@@ -5653,7 +5741,7 @@
       <w:pPr>
         <w:numPr>
           <w:ilvl w:val="0"/>
-          <w:numId w:val="12"/>
+          <w:numId w:val="11"/>
         </w:numPr>
         <w:ind w:left="720" w:hanging="360"/>
         <w:contextualSpacing w:val="1"/>
@@ -5672,7 +5760,7 @@
       <w:pPr>
         <w:numPr>
           <w:ilvl w:val="0"/>
-          <w:numId w:val="12"/>
+          <w:numId w:val="11"/>
         </w:numPr>
         <w:ind w:left="720" w:hanging="360"/>
         <w:contextualSpacing w:val="1"/>
@@ -5691,7 +5779,7 @@
       <w:pPr>
         <w:numPr>
           <w:ilvl w:val="0"/>
-          <w:numId w:val="12"/>
+          <w:numId w:val="11"/>
         </w:numPr>
         <w:ind w:left="720" w:hanging="360"/>
         <w:contextualSpacing w:val="1"/>
@@ -5703,14 +5791,71 @@
         <w:rPr>
           <w:rtl w:val="0"/>
         </w:rPr>
-        <w:t xml:space="preserve">Manage data objects such as tests, subject’s information, questions etc.</w:t>
+        <w:t xml:space="preserve">Manage data objects such as:</w:t>
+      </w:r>
+    </w:p>
+    <w:p>
+      <w:pPr>
+        <w:numPr>
+          <w:ilvl w:val="1"/>
+          <w:numId w:val="11"/>
+        </w:numPr>
+        <w:ind w:left="1440" w:hanging="360"/>
+        <w:contextualSpacing w:val="1"/>
+        <w:rPr>
+          <w:u w:val="none"/>
+        </w:rPr>
+      </w:pPr>
+      <w:r>
+        <w:rPr>
+          <w:rtl w:val="0"/>
+        </w:rPr>
+        <w:t xml:space="preserve">Information about different  tests,</w:t>
+      </w:r>
+    </w:p>
+    <w:p>
+      <w:pPr>
+        <w:numPr>
+          <w:ilvl w:val="1"/>
+          <w:numId w:val="11"/>
+        </w:numPr>
+        <w:ind w:left="1440" w:hanging="360"/>
+        <w:contextualSpacing w:val="1"/>
+        <w:rPr>
+          <w:u w:val="none"/>
+        </w:rPr>
+      </w:pPr>
+      <w:r>
+        <w:rPr>
+          <w:rtl w:val="0"/>
+        </w:rPr>
+        <w:t xml:space="preserve"> Information about a subject</w:t>
+      </w:r>
+    </w:p>
+    <w:p>
+      <w:pPr>
+        <w:numPr>
+          <w:ilvl w:val="1"/>
+          <w:numId w:val="11"/>
+        </w:numPr>
+        <w:ind w:left="1440" w:hanging="360"/>
+        <w:contextualSpacing w:val="1"/>
+        <w:rPr>
+          <w:u w:val="none"/>
+        </w:rPr>
+      </w:pPr>
+      <w:r>
+        <w:rPr>
+          <w:rtl w:val="0"/>
+        </w:rPr>
+        <w:t xml:space="preserve"> different types of questions: open questions and multiple choice questions.</w:t>
       </w:r>
     </w:p>
     <w:p>
       <w:pPr>
         <w:numPr>
           <w:ilvl w:val="0"/>
-          <w:numId w:val="12"/>
+          <w:numId w:val="11"/>
         </w:numPr>
         <w:ind w:left="720" w:hanging="360"/>
         <w:contextualSpacing w:val="1"/>
@@ -5722,7 +5867,172 @@
         <w:rPr>
           <w:rtl w:val="0"/>
         </w:rPr>
-        <w:t xml:space="preserve">Conducting a test.</w:t>
+        <w:t xml:space="preserve">Conducting a test by a subject.</w:t>
+      </w:r>
+    </w:p>
+    <w:p>
+      <w:pPr>
+        <w:numPr>
+          <w:ilvl w:val="0"/>
+          <w:numId w:val="11"/>
+        </w:numPr>
+        <w:ind w:left="720" w:hanging="360"/>
+        <w:contextualSpacing w:val="1"/>
+        <w:rPr/>
+      </w:pPr>
+      <w:r>
+        <w:rPr>
+          <w:rtl w:val="0"/>
+        </w:rPr>
+        <w:t xml:space="preserve">M</w:t>
+      </w:r>
+      <w:r>
+        <w:rPr>
+          <w:rtl w:val="0"/>
+        </w:rPr>
+        <w:t xml:space="preserve">easuring how much time an examinee spends in a specific question.</w:t>
+      </w:r>
+    </w:p>
+    <w:p>
+      <w:pPr>
+        <w:numPr>
+          <w:ilvl w:val="0"/>
+          <w:numId w:val="11"/>
+        </w:numPr>
+        <w:ind w:left="720" w:hanging="360"/>
+        <w:contextualSpacing w:val="1"/>
+        <w:rPr/>
+      </w:pPr>
+      <w:r>
+        <w:rPr>
+          <w:rtl w:val="0"/>
+        </w:rPr>
+        <w:t xml:space="preserve">Measuring how much time takes to an examinee finish the test.</w:t>
+      </w:r>
+    </w:p>
+    <w:p>
+      <w:pPr>
+        <w:numPr>
+          <w:ilvl w:val="0"/>
+          <w:numId w:val="11"/>
+        </w:numPr>
+        <w:spacing w:after="160" w:lineRule="auto"/>
+        <w:ind w:left="720" w:hanging="360"/>
+        <w:contextualSpacing w:val="1"/>
+        <w:rPr/>
+      </w:pPr>
+      <w:r>
+        <w:rPr>
+          <w:rtl w:val="0"/>
+        </w:rPr>
+        <w:t xml:space="preserve">Measuring how many mouse clicks an examinee made in a single question.</w:t>
+      </w:r>
+    </w:p>
+    <w:p>
+      <w:pPr>
+        <w:numPr>
+          <w:ilvl w:val="0"/>
+          <w:numId w:val="11"/>
+        </w:numPr>
+        <w:ind w:left="720" w:hanging="360"/>
+        <w:contextualSpacing w:val="1"/>
+        <w:rPr/>
+      </w:pPr>
+      <w:r>
+        <w:rPr>
+          <w:rtl w:val="0"/>
+        </w:rPr>
+        <w:t xml:space="preserve">Show to a specific examinee the amount of time that remained for the whole test.</w:t>
+      </w:r>
+    </w:p>
+    <w:p>
+      <w:pPr>
+        <w:numPr>
+          <w:ilvl w:val="0"/>
+          <w:numId w:val="11"/>
+        </w:numPr>
+        <w:ind w:left="720" w:hanging="360"/>
+        <w:contextualSpacing w:val="1"/>
+        <w:rPr/>
+      </w:pPr>
+      <w:r>
+        <w:rPr>
+          <w:rtl w:val="0"/>
+        </w:rPr>
+        <w:t xml:space="preserve">Show to a specific examinee the amount of time that remained to a specific question.</w:t>
+      </w:r>
+    </w:p>
+    <w:p>
+      <w:pPr>
+        <w:numPr>
+          <w:ilvl w:val="0"/>
+          <w:numId w:val="11"/>
+        </w:numPr>
+        <w:spacing w:after="160" w:lineRule="auto"/>
+        <w:ind w:left="720" w:hanging="360"/>
+        <w:contextualSpacing w:val="1"/>
+        <w:rPr/>
+      </w:pPr>
+      <w:r>
+        <w:rPr>
+          <w:rtl w:val="0"/>
+        </w:rPr>
+        <w:t xml:space="preserve">Compute the number of times that the examinee changed his answer.</w:t>
+      </w:r>
+    </w:p>
+    <w:p>
+      <w:pPr>
+        <w:numPr>
+          <w:ilvl w:val="0"/>
+          <w:numId w:val="11"/>
+        </w:numPr>
+        <w:spacing w:after="160" w:lineRule="auto"/>
+        <w:ind w:left="720" w:hanging="360"/>
+        <w:contextualSpacing w:val="1"/>
+        <w:rPr/>
+      </w:pPr>
+      <w:r>
+        <w:rPr>
+          <w:rtl w:val="0"/>
+        </w:rPr>
+        <w:t xml:space="preserve">Compute the amount of time that took the examinee answer the right question.</w:t>
+      </w:r>
+    </w:p>
+    <w:p>
+      <w:pPr>
+        <w:numPr>
+          <w:ilvl w:val="0"/>
+          <w:numId w:val="11"/>
+        </w:numPr>
+        <w:spacing w:after="160" w:lineRule="auto"/>
+        <w:ind w:left="720" w:hanging="360"/>
+        <w:contextualSpacing w:val="1"/>
+        <w:rPr>
+          <w:u w:val="none"/>
+        </w:rPr>
+      </w:pPr>
+      <w:r>
+        <w:rPr>
+          <w:rtl w:val="0"/>
+        </w:rPr>
+      </w:r>
+    </w:p>
+    <w:p>
+      <w:pPr>
+        <w:numPr>
+          <w:ilvl w:val="0"/>
+          <w:numId w:val="11"/>
+        </w:numPr>
+        <w:ind w:left="720" w:hanging="360"/>
+        <w:contextualSpacing w:val="1"/>
+        <w:rPr>
+          <w:u w:val="none"/>
+        </w:rPr>
+      </w:pPr>
+      <w:r>
+        <w:rPr>
+          <w:rtl w:val="0"/>
+        </w:rPr>
       </w:r>
     </w:p>
     <w:p>
@@ -5741,7 +6051,7 @@
         <w:pStyle w:val="Heading3"/>
         <w:numPr>
           <w:ilvl w:val="2"/>
-          <w:numId w:val="8"/>
+          <w:numId w:val="7"/>
         </w:numPr>
         <w:ind w:left="567" w:hanging="567"/>
         <w:contextualSpacing w:val="0"/>
@@ -5846,7 +6156,7 @@
         <w:pStyle w:val="Heading3"/>
         <w:numPr>
           <w:ilvl w:val="2"/>
-          <w:numId w:val="8"/>
+          <w:numId w:val="7"/>
         </w:numPr>
         <w:ind w:left="720" w:hanging="720"/>
         <w:contextualSpacing w:val="1"/>
@@ -5942,35 +6252,35 @@
         <w:pStyle w:val="Heading1"/>
         <w:numPr>
           <w:ilvl w:val="0"/>
+          <w:numId w:val="7"/>
+        </w:numPr>
+        <w:spacing w:before="240" w:lineRule="auto"/>
+        <w:ind w:left="357" w:hanging="357"/>
+        <w:contextualSpacing w:val="0"/>
+        <w:rPr/>
+      </w:pPr>
+      <w:bookmarkStart w:colFirst="0" w:colLast="0" w:name="_4i7ojhp" w:id="22"/>
+      <w:bookmarkEnd w:id="22"/>
+      <w:r>
+        <w:rPr>
+          <w:rtl w:val="0"/>
+        </w:rPr>
+        <w:t xml:space="preserve">References</w:t>
+      </w:r>
+      <w:r>
+        <w:rPr>
+          <w:rtl w:val="0"/>
+        </w:rPr>
+      </w:r>
+    </w:p>
+    <w:p>
+      <w:pPr>
+        <w:pStyle w:val="Heading1"/>
+        <w:numPr>
+          <w:ilvl w:val="1"/>
           <w:numId w:val="8"/>
         </w:numPr>
         <w:spacing w:before="240" w:lineRule="auto"/>
-        <w:ind w:left="357" w:hanging="357"/>
-        <w:contextualSpacing w:val="0"/>
-        <w:rPr/>
-      </w:pPr>
-      <w:bookmarkStart w:colFirst="0" w:colLast="0" w:name="_4i7ojhp" w:id="22"/>
-      <w:bookmarkEnd w:id="22"/>
-      <w:r>
-        <w:rPr>
-          <w:rtl w:val="0"/>
-        </w:rPr>
-        <w:t xml:space="preserve">References</w:t>
-      </w:r>
-      <w:r>
-        <w:rPr>
-          <w:rtl w:val="0"/>
-        </w:rPr>
-      </w:r>
-    </w:p>
-    <w:p>
-      <w:pPr>
-        <w:pStyle w:val="Heading1"/>
-        <w:numPr>
-          <w:ilvl w:val="1"/>
-          <w:numId w:val="9"/>
-        </w:numPr>
-        <w:spacing w:before="240" w:lineRule="auto"/>
         <w:ind w:left="720" w:hanging="720"/>
         <w:contextualSpacing w:val="0"/>
         <w:rPr/>
@@ -5993,7 +6303,7 @@
       <w:pPr>
         <w:numPr>
           <w:ilvl w:val="0"/>
-          <w:numId w:val="11"/>
+          <w:numId w:val="10"/>
         </w:numPr>
         <w:spacing w:after="0" w:lineRule="auto"/>
         <w:ind w:left="720" w:hanging="360"/>
@@ -6025,7 +6335,7 @@
       <w:pPr>
         <w:numPr>
           <w:ilvl w:val="0"/>
-          <w:numId w:val="11"/>
+          <w:numId w:val="10"/>
         </w:numPr>
         <w:spacing w:after="0" w:lineRule="auto"/>
         <w:ind w:left="720" w:hanging="360"/>
@@ -6217,12 +6527,233 @@
     </w:p>
     <w:p>
       <w:pPr>
-        <w:spacing w:after="0" w:line="240" w:lineRule="auto"/>
-        <w:contextualSpacing w:val="0"/>
-        <w:rPr>
-          <w:sz w:val="24"/>
-          <w:szCs w:val="24"/>
-        </w:rPr>
+        <w:spacing w:after="0" w:before="0" w:lineRule="auto"/>
+        <w:contextualSpacing w:val="0"/>
+        <w:rPr/>
+      </w:pPr>
+      <w:r>
+        <w:rPr>
+          <w:rtl w:val="0"/>
+        </w:rPr>
+      </w:r>
+    </w:p>
+    <w:p>
+      <w:pPr>
+        <w:pStyle w:val="Heading1"/>
+        <w:numPr>
+          <w:ilvl w:val="1"/>
+          <w:numId w:val="8"/>
+        </w:numPr>
+        <w:spacing w:before="240" w:lineRule="auto"/>
+        <w:ind w:left="720"/>
+        <w:rPr>
+          <w:rFonts w:ascii="Cambria" w:cs="Cambria" w:eastAsia="Cambria" w:hAnsi="Cambria"/>
+          <w:b w:val="1"/>
+          <w:color w:val="366091"/>
+          <w:sz w:val="28"/>
+          <w:szCs w:val="28"/>
+        </w:rPr>
+      </w:pPr>
+      <w:bookmarkStart w:colFirst="0" w:colLast="0" w:name="_f8r5f4k5dp9p" w:id="24"/>
+      <w:bookmarkEnd w:id="24"/>
+      <w:r>
+        <w:rPr>
+          <w:rtl w:val="0"/>
+        </w:rPr>
+        <w:t xml:space="preserve">References for the software implementation</w:t>
+      </w:r>
+    </w:p>
+    <w:p>
+      <w:pPr>
+        <w:numPr>
+          <w:ilvl w:val="0"/>
+          <w:numId w:val="12"/>
+        </w:numPr>
+        <w:ind w:left="1440" w:hanging="360"/>
+        <w:contextualSpacing w:val="1"/>
+        <w:rPr>
+          <w:u w:val="none"/>
+        </w:rPr>
+      </w:pPr>
+      <w:hyperlink r:id="rId19">
+        <w:r>
+          <w:rPr>
+            <w:color w:val="1155cc"/>
+            <w:u w:val="single"/>
+            <w:rtl w:val="0"/>
+          </w:rPr>
+          <w:t xml:space="preserve">https://developer.mozilla.org/en-US/docs/Web/API/Performance</w:t>
+        </w:r>
+      </w:hyperlink>
+      <w:r>
+        <w:rPr>
+          <w:rtl w:val="0"/>
+        </w:rPr>
+        <w:t xml:space="preserve"> -</w:t>
+      </w:r>
+      <w:r>
+        <w:rPr>
+          <w:rtl w:val="0"/>
+        </w:rPr>
+        <w:t xml:space="preserve"> Performance API</w:t>
+      </w:r>
+    </w:p>
+    <w:p>
+      <w:pPr>
+        <w:numPr>
+          <w:ilvl w:val="0"/>
+          <w:numId w:val="12"/>
+        </w:numPr>
+        <w:ind w:left="1440" w:hanging="360"/>
+        <w:contextualSpacing w:val="1"/>
+        <w:rPr>
+          <w:u w:val="none"/>
+        </w:rPr>
+      </w:pPr>
+      <w:hyperlink r:id="rId20">
+        <w:r>
+          <w:rPr>
+            <w:color w:val="1155cc"/>
+            <w:u w:val="single"/>
+            <w:rtl w:val="0"/>
+          </w:rPr>
+          <w:t xml:space="preserve">https://jquery.com/</w:t>
+        </w:r>
+      </w:hyperlink>
+      <w:r>
+        <w:rPr>
+          <w:rtl w:val="0"/>
+        </w:rPr>
+        <w:t xml:space="preserve"> - what is jQuery?</w:t>
+      </w:r>
+    </w:p>
+    <w:p>
+      <w:pPr>
+        <w:numPr>
+          <w:ilvl w:val="0"/>
+          <w:numId w:val="12"/>
+        </w:numPr>
+        <w:ind w:left="1440" w:hanging="360"/>
+        <w:contextualSpacing w:val="1"/>
+        <w:rPr>
+          <w:u w:val="none"/>
+        </w:rPr>
+      </w:pPr>
+      <w:hyperlink r:id="rId21">
+        <w:r>
+          <w:rPr>
+            <w:color w:val="1155cc"/>
+            <w:u w:val="single"/>
+            <w:rtl w:val="0"/>
+          </w:rPr>
+          <w:t xml:space="preserve">https://www.w3schools.com/jquery/</w:t>
+        </w:r>
+      </w:hyperlink>
+      <w:r>
+        <w:rPr>
+          <w:rtl w:val="0"/>
+        </w:rPr>
+        <w:t xml:space="preserve"> advantages of jQuery</w:t>
+      </w:r>
+    </w:p>
+    <w:p>
+      <w:pPr>
+        <w:numPr>
+          <w:ilvl w:val="0"/>
+          <w:numId w:val="12"/>
+        </w:numPr>
+        <w:ind w:left="1440" w:hanging="360"/>
+        <w:contextualSpacing w:val="1"/>
+        <w:rPr>
+          <w:u w:val="none"/>
+        </w:rPr>
+      </w:pPr>
+      <w:hyperlink r:id="rId22">
+        <w:r>
+          <w:rPr>
+            <w:color w:val="1155cc"/>
+            <w:u w:val="single"/>
+            <w:rtl w:val="0"/>
+          </w:rPr>
+          <w:t xml:space="preserve">https://api.jquery.com/category/events/</w:t>
+        </w:r>
+      </w:hyperlink>
+      <w:r>
+        <w:rPr>
+          <w:rtl w:val="0"/>
+        </w:rPr>
+        <w:t xml:space="preserve"> - types of events</w:t>
+      </w:r>
+    </w:p>
+    <w:p>
+      <w:pPr>
+        <w:numPr>
+          <w:ilvl w:val="0"/>
+          <w:numId w:val="12"/>
+        </w:numPr>
+        <w:ind w:left="1440" w:hanging="360"/>
+        <w:contextualSpacing w:val="1"/>
+        <w:rPr>
+          <w:u w:val="none"/>
+        </w:rPr>
+      </w:pPr>
+      <w:hyperlink r:id="rId23">
+        <w:r>
+          <w:rPr>
+            <w:color w:val="1155cc"/>
+            <w:u w:val="single"/>
+            <w:rtl w:val="0"/>
+          </w:rPr>
+          <w:t xml:space="preserve">https://api.jquery.com/click/</w:t>
+        </w:r>
+      </w:hyperlink>
+      <w:r>
+        <w:rPr>
+          <w:rtl w:val="0"/>
+        </w:rPr>
+        <w:t xml:space="preserve"> - click event</w:t>
+      </w:r>
+    </w:p>
+    <w:p>
+      <w:pPr>
+        <w:numPr>
+          <w:ilvl w:val="0"/>
+          <w:numId w:val="12"/>
+        </w:numPr>
+        <w:ind w:left="1440" w:hanging="360"/>
+        <w:contextualSpacing w:val="1"/>
+        <w:rPr>
+          <w:u w:val="none"/>
+        </w:rPr>
+      </w:pPr>
+      <w:r>
+        <w:rPr>
+          <w:rtl w:val="0"/>
+        </w:rPr>
+        <w:t xml:space="preserve">   </w:t>
+      </w:r>
+      <w:hyperlink r:id="rId24">
+        <w:r>
+          <w:rPr>
+            <w:color w:val="1155cc"/>
+            <w:u w:val="single"/>
+            <w:rtl w:val="0"/>
+          </w:rPr>
+          <w:t xml:space="preserve">https://api.jquery.com/category/events/event-object/</w:t>
+        </w:r>
+      </w:hyperlink>
+      <w:r>
+        <w:rPr>
+          <w:rtl w:val="0"/>
+        </w:rPr>
+        <w:t xml:space="preserve"> - The event object  </w:t>
+      </w:r>
+    </w:p>
+    <w:p>
+      <w:pPr>
+        <w:ind w:left="720" w:firstLine="0"/>
+        <w:contextualSpacing w:val="0"/>
+        <w:rPr/>
       </w:pPr>
       <w:r>
         <w:rPr>
@@ -6231,8 +6762,8 @@
       </w:r>
     </w:p>
     <w:sectPr>
-      <w:headerReference r:id="rId19" w:type="default"/>
-      <w:footerReference r:id="rId20" w:type="default"/>
+      <w:headerReference r:id="rId25" w:type="default"/>
+      <w:footerReference r:id="rId26" w:type="default"/>
       <w:pgSz w:h="15840" w:w="12240"/>
       <w:pgMar w:bottom="1440" w:top="1440" w:left="1620" w:right="1530" w:header="0"/>
       <w:pgNumType w:start="1"/>
@@ -6391,12 +6922,12 @@
         <wp:inline distB="0" distT="0" distL="0" distR="0">
           <wp:extent cx="889124" cy="275213"/>
           <wp:effectExtent b="0" l="0" r="0" t="0"/>
-          <wp:docPr descr="C:\Users\idabran\Google Drive\SSCL\Marketing and Posters\LOGO and other texts\SSDLLogo.png" id="5" name="image12.png"/>
+          <wp:docPr descr="C:\Users\idabran\Google Drive\SSCL\Marketing and Posters\LOGO and other texts\SSDLLogo.png" id="5" name="image11.png"/>
           <a:graphic>
             <a:graphicData uri="http://schemas.openxmlformats.org/drawingml/2006/picture">
               <pic:pic>
                 <pic:nvPicPr>
-                  <pic:cNvPr descr="C:\Users\idabran\Google Drive\SSCL\Marketing and Posters\LOGO and other texts\SSDLLogo.png" id="0" name="image12.png"/>
+                  <pic:cNvPr descr="C:\Users\idabran\Google Drive\SSCL\Marketing and Posters\LOGO and other texts\SSDLLogo.png" id="0" name="image11.png"/>
                   <pic:cNvPicPr preferRelativeResize="0"/>
                 </pic:nvPicPr>
                 <pic:blipFill>
@@ -6444,12 +6975,12 @@
         <wp:inline distB="0" distT="0" distL="0" distR="0">
           <wp:extent cx="368305" cy="442035"/>
           <wp:effectExtent b="0" l="0" r="0" t="0"/>
-          <wp:docPr descr="Computer Science Department Logo" id="6" name="image13.png"/>
+          <wp:docPr descr="Computer Science Department Logo" id="6" name="image12.png"/>
           <a:graphic>
             <a:graphicData uri="http://schemas.openxmlformats.org/drawingml/2006/picture">
               <pic:pic>
                 <pic:nvPicPr>
-                  <pic:cNvPr descr="Computer Science Department Logo" id="0" name="image13.png"/>
+                  <pic:cNvPr descr="Computer Science Department Logo" id="0" name="image12.png"/>
                   <pic:cNvPicPr preferRelativeResize="0"/>
                 </pic:nvPicPr>
                 <pic:blipFill>
@@ -7073,311 +7604,217 @@
   <w:abstractNum w:abstractNumId="6">
     <w:lvl w:ilvl="0">
       <w:start w:val="1"/>
-      <w:numFmt w:val="decimal"/>
-      <w:lvlText w:val="%1."/>
+      <w:numFmt w:val="bullet"/>
+      <w:lvlText w:val="●"/>
       <w:lvlJc w:val="left"/>
       <w:pPr>
         <w:ind w:left="720" w:hanging="360"/>
       </w:pPr>
       <w:rPr>
-        <w:rFonts w:ascii="Calibri" w:cs="Calibri" w:eastAsia="Calibri" w:hAnsi="Calibri"/>
+        <w:strike w:val="0"/>
+        <w:u w:val="none"/>
       </w:rPr>
     </w:lvl>
     <w:lvl w:ilvl="1">
       <w:start w:val="1"/>
-      <w:numFmt w:val="lowerLetter"/>
-      <w:lvlText w:val="%2."/>
+      <w:numFmt w:val="bullet"/>
+      <w:lvlText w:val="○"/>
       <w:lvlJc w:val="left"/>
       <w:pPr>
         <w:ind w:left="1440" w:hanging="360"/>
       </w:pPr>
-      <w:rPr/>
+      <w:rPr>
+        <w:strike w:val="0"/>
+        <w:u w:val="none"/>
+      </w:rPr>
     </w:lvl>
     <w:lvl w:ilvl="2">
       <w:start w:val="1"/>
-      <w:numFmt w:val="lowerRoman"/>
-      <w:lvlText w:val="%3."/>
-      <w:lvlJc w:val="right"/>
-      <w:pPr>
-        <w:ind w:left="2160" w:hanging="180"/>
-      </w:pPr>
-      <w:rPr/>
+      <w:numFmt w:val="bullet"/>
+      <w:lvlText w:val="■"/>
+      <w:lvlJc w:val="left"/>
+      <w:pPr>
+        <w:ind w:left="2160" w:hanging="360"/>
+      </w:pPr>
+      <w:rPr>
+        <w:strike w:val="0"/>
+        <w:u w:val="none"/>
+      </w:rPr>
     </w:lvl>
     <w:lvl w:ilvl="3">
       <w:start w:val="1"/>
-      <w:numFmt w:val="decimal"/>
-      <w:lvlText w:val="%4."/>
+      <w:numFmt w:val="bullet"/>
+      <w:lvlText w:val="●"/>
       <w:lvlJc w:val="left"/>
       <w:pPr>
         <w:ind w:left="2880" w:hanging="360"/>
       </w:pPr>
-      <w:rPr/>
+      <w:rPr>
+        <w:strike w:val="0"/>
+        <w:u w:val="none"/>
+      </w:rPr>
     </w:lvl>
     <w:lvl w:ilvl="4">
       <w:start w:val="1"/>
-      <w:numFmt w:val="lowerLetter"/>
-      <w:lvlText w:val="%5."/>
+      <w:numFmt w:val="bullet"/>
+      <w:lvlText w:val="○"/>
       <w:lvlJc w:val="left"/>
       <w:pPr>
         <w:ind w:left="3600" w:hanging="360"/>
       </w:pPr>
-      <w:rPr/>
+      <w:rPr>
+        <w:strike w:val="0"/>
+        <w:u w:val="none"/>
+      </w:rPr>
     </w:lvl>
     <w:lvl w:ilvl="5">
       <w:start w:val="1"/>
-      <w:numFmt w:val="lowerRoman"/>
-      <w:lvlText w:val="%6."/>
-      <w:lvlJc w:val="right"/>
-      <w:pPr>
-        <w:ind w:left="4320" w:hanging="180"/>
-      </w:pPr>
-      <w:rPr/>
+      <w:numFmt w:val="bullet"/>
+      <w:lvlText w:val="■"/>
+      <w:lvlJc w:val="left"/>
+      <w:pPr>
+        <w:ind w:left="4320" w:hanging="360"/>
+      </w:pPr>
+      <w:rPr>
+        <w:strike w:val="0"/>
+        <w:u w:val="none"/>
+      </w:rPr>
     </w:lvl>
     <w:lvl w:ilvl="6">
       <w:start w:val="1"/>
-      <w:numFmt w:val="decimal"/>
-      <w:lvlText w:val="%7."/>
+      <w:numFmt w:val="bullet"/>
+      <w:lvlText w:val="●"/>
       <w:lvlJc w:val="left"/>
       <w:pPr>
         <w:ind w:left="5040" w:hanging="360"/>
       </w:pPr>
-      <w:rPr/>
+      <w:rPr>
+        <w:strike w:val="0"/>
+        <w:u w:val="none"/>
+      </w:rPr>
     </w:lvl>
     <w:lvl w:ilvl="7">
       <w:start w:val="1"/>
-      <w:numFmt w:val="lowerLetter"/>
-      <w:lvlText w:val="%8."/>
+      <w:numFmt w:val="bullet"/>
+      <w:lvlText w:val="○"/>
       <w:lvlJc w:val="left"/>
       <w:pPr>
         <w:ind w:left="5760" w:hanging="360"/>
       </w:pPr>
-      <w:rPr/>
+      <w:rPr>
+        <w:strike w:val="0"/>
+        <w:u w:val="none"/>
+      </w:rPr>
     </w:lvl>
     <w:lvl w:ilvl="8">
       <w:start w:val="1"/>
-      <w:numFmt w:val="lowerRoman"/>
-      <w:lvlText w:val="%9."/>
-      <w:lvlJc w:val="right"/>
-      <w:pPr>
-        <w:ind w:left="6480" w:hanging="180"/>
-      </w:pPr>
-      <w:rPr/>
+      <w:numFmt w:val="bullet"/>
+      <w:lvlText w:val="■"/>
+      <w:lvlJc w:val="left"/>
+      <w:pPr>
+        <w:ind w:left="6480" w:hanging="360"/>
+      </w:pPr>
+      <w:rPr>
+        <w:strike w:val="0"/>
+        <w:u w:val="none"/>
+      </w:rPr>
     </w:lvl>
   </w:abstractNum>
   <w:abstractNum w:abstractNumId="7">
     <w:lvl w:ilvl="0">
       <w:start w:val="1"/>
-      <w:numFmt w:val="bullet"/>
-      <w:lvlText w:val="●"/>
-      <w:lvlJc w:val="left"/>
-      <w:pPr>
-        <w:ind w:left="720" w:hanging="360"/>
-      </w:pPr>
-      <w:rPr>
-        <w:strike w:val="0"/>
-        <w:u w:val="none"/>
+      <w:numFmt w:val="decimal"/>
+      <w:lvlText w:val="%1."/>
+      <w:lvlJc w:val="left"/>
+      <w:pPr>
+        <w:ind w:left="360" w:hanging="360"/>
+      </w:pPr>
+      <w:rPr>
+        <w:i w:val="0"/>
       </w:rPr>
     </w:lvl>
     <w:lvl w:ilvl="1">
       <w:start w:val="1"/>
-      <w:numFmt w:val="bullet"/>
-      <w:lvlText w:val="○"/>
-      <w:lvlJc w:val="left"/>
-      <w:pPr>
-        <w:ind w:left="1440" w:hanging="360"/>
-      </w:pPr>
-      <w:rPr>
-        <w:strike w:val="0"/>
-        <w:u w:val="none"/>
-      </w:rPr>
+      <w:numFmt w:val="decimal"/>
+      <w:lvlText w:val="%1.%2"/>
+      <w:lvlJc w:val="left"/>
+      <w:pPr>
+        <w:ind w:left="720" w:hanging="720"/>
+      </w:pPr>
+      <w:rPr/>
     </w:lvl>
     <w:lvl w:ilvl="2">
       <w:start w:val="1"/>
-      <w:numFmt w:val="bullet"/>
-      <w:lvlText w:val="■"/>
-      <w:lvlJc w:val="left"/>
-      <w:pPr>
-        <w:ind w:left="2160" w:hanging="360"/>
-      </w:pPr>
-      <w:rPr>
-        <w:strike w:val="0"/>
-        <w:u w:val="none"/>
-      </w:rPr>
+      <w:numFmt w:val="decimal"/>
+      <w:lvlText w:val="%1.%2.%3"/>
+      <w:lvlJc w:val="left"/>
+      <w:pPr>
+        <w:ind w:left="720" w:hanging="720"/>
+      </w:pPr>
+      <w:rPr/>
     </w:lvl>
     <w:lvl w:ilvl="3">
       <w:start w:val="1"/>
-      <w:numFmt w:val="bullet"/>
-      <w:lvlText w:val="●"/>
-      <w:lvlJc w:val="left"/>
-      <w:pPr>
-        <w:ind w:left="2880" w:hanging="360"/>
-      </w:pPr>
-      <w:rPr>
-        <w:strike w:val="0"/>
-        <w:u w:val="none"/>
-      </w:rPr>
+      <w:numFmt w:val="decimal"/>
+      <w:lvlText w:val="%1.%2.%3.%4"/>
+      <w:lvlJc w:val="left"/>
+      <w:pPr>
+        <w:ind w:left="1080" w:hanging="1080"/>
+      </w:pPr>
+      <w:rPr/>
     </w:lvl>
     <w:lvl w:ilvl="4">
       <w:start w:val="1"/>
-      <w:numFmt w:val="bullet"/>
-      <w:lvlText w:val="○"/>
-      <w:lvlJc w:val="left"/>
-      <w:pPr>
-        <w:ind w:left="3600" w:hanging="360"/>
-      </w:pPr>
-      <w:rPr>
-        <w:strike w:val="0"/>
-        <w:u w:val="none"/>
-      </w:rPr>
+      <w:numFmt w:val="decimal"/>
+      <w:lvlText w:val="%1.%2.%3.%4.%5"/>
+      <w:lvlJc w:val="left"/>
+      <w:pPr>
+        <w:ind w:left="1080" w:hanging="1080"/>
+      </w:pPr>
+      <w:rPr/>
     </w:lvl>
     <w:lvl w:ilvl="5">
       <w:start w:val="1"/>
-      <w:numFmt w:val="bullet"/>
-      <w:lvlText w:val="■"/>
-      <w:lvlJc w:val="left"/>
-      <w:pPr>
-        <w:ind w:left="4320" w:hanging="360"/>
-      </w:pPr>
-      <w:rPr>
-        <w:strike w:val="0"/>
-        <w:u w:val="none"/>
-      </w:rPr>
+      <w:numFmt w:val="decimal"/>
+      <w:lvlText w:val="%1.%2.%3.%4.%5.%6"/>
+      <w:lvlJc w:val="left"/>
+      <w:pPr>
+        <w:ind w:left="1440" w:hanging="1440"/>
+      </w:pPr>
+      <w:rPr/>
     </w:lvl>
     <w:lvl w:ilvl="6">
       <w:start w:val="1"/>
-      <w:numFmt w:val="bullet"/>
-      <w:lvlText w:val="●"/>
-      <w:lvlJc w:val="left"/>
-      <w:pPr>
-        <w:ind w:left="5040" w:hanging="360"/>
-      </w:pPr>
-      <w:rPr>
-        <w:strike w:val="0"/>
-        <w:u w:val="none"/>
-      </w:rPr>
+      <w:numFmt w:val="decimal"/>
+      <w:lvlText w:val="%1.%2.%3.%4.%5.%6.%7"/>
+      <w:lvlJc w:val="left"/>
+      <w:pPr>
+        <w:ind w:left="1800" w:hanging="1800"/>
+      </w:pPr>
+      <w:rPr/>
     </w:lvl>
     <w:lvl w:ilvl="7">
       <w:start w:val="1"/>
-      <w:numFmt w:val="bullet"/>
-      <w:lvlText w:val="○"/>
-      <w:lvlJc w:val="left"/>
-      <w:pPr>
-        <w:ind w:left="5760" w:hanging="360"/>
-      </w:pPr>
-      <w:rPr>
-        <w:strike w:val="0"/>
-        <w:u w:val="none"/>
-      </w:rPr>
+      <w:numFmt w:val="decimal"/>
+      <w:lvlText w:val="%1.%2.%3.%4.%5.%6.%7.%8"/>
+      <w:lvlJc w:val="left"/>
+      <w:pPr>
+        <w:ind w:left="1800" w:hanging="1800"/>
+      </w:pPr>
+      <w:rPr/>
     </w:lvl>
     <w:lvl w:ilvl="8">
       <w:start w:val="1"/>
-      <w:numFmt w:val="bullet"/>
-      <w:lvlText w:val="■"/>
-      <w:lvlJc w:val="left"/>
-      <w:pPr>
-        <w:ind w:left="6480" w:hanging="360"/>
-      </w:pPr>
-      <w:rPr>
-        <w:strike w:val="0"/>
-        <w:u w:val="none"/>
-      </w:rPr>
+      <w:numFmt w:val="decimal"/>
+      <w:lvlText w:val="%1.%2.%3.%4.%5.%6.%7.%8.%9"/>
+      <w:lvlJc w:val="left"/>
+      <w:pPr>
+        <w:ind w:left="2160" w:hanging="2160"/>
+      </w:pPr>
+      <w:rPr/>
     </w:lvl>
   </w:abstractNum>
   <w:abstractNum w:abstractNumId="8">
-    <w:lvl w:ilvl="0">
-      <w:start w:val="1"/>
-      <w:numFmt w:val="decimal"/>
-      <w:lvlText w:val="%1."/>
-      <w:lvlJc w:val="left"/>
-      <w:pPr>
-        <w:ind w:left="360" w:hanging="360"/>
-      </w:pPr>
-      <w:rPr>
-        <w:i w:val="0"/>
-      </w:rPr>
-    </w:lvl>
-    <w:lvl w:ilvl="1">
-      <w:start w:val="1"/>
-      <w:numFmt w:val="decimal"/>
-      <w:lvlText w:val="%1.%2"/>
-      <w:lvlJc w:val="left"/>
-      <w:pPr>
-        <w:ind w:left="720" w:hanging="720"/>
-      </w:pPr>
-      <w:rPr/>
-    </w:lvl>
-    <w:lvl w:ilvl="2">
-      <w:start w:val="1"/>
-      <w:numFmt w:val="decimal"/>
-      <w:lvlText w:val="%1.%2.%3"/>
-      <w:lvlJc w:val="left"/>
-      <w:pPr>
-        <w:ind w:left="720" w:hanging="720"/>
-      </w:pPr>
-      <w:rPr/>
-    </w:lvl>
-    <w:lvl w:ilvl="3">
-      <w:start w:val="1"/>
-      <w:numFmt w:val="decimal"/>
-      <w:lvlText w:val="%1.%2.%3.%4"/>
-      <w:lvlJc w:val="left"/>
-      <w:pPr>
-        <w:ind w:left="1080" w:hanging="1080"/>
-      </w:pPr>
-      <w:rPr/>
-    </w:lvl>
-    <w:lvl w:ilvl="4">
-      <w:start w:val="1"/>
-      <w:numFmt w:val="decimal"/>
-      <w:lvlText w:val="%1.%2.%3.%4.%5"/>
-      <w:lvlJc w:val="left"/>
-      <w:pPr>
-        <w:ind w:left="1080" w:hanging="1080"/>
-      </w:pPr>
-      <w:rPr/>
-    </w:lvl>
-    <w:lvl w:ilvl="5">
-      <w:start w:val="1"/>
-      <w:numFmt w:val="decimal"/>
-      <w:lvlText w:val="%1.%2.%3.%4.%5.%6"/>
-      <w:lvlJc w:val="left"/>
-      <w:pPr>
-        <w:ind w:left="1440" w:hanging="1440"/>
-      </w:pPr>
-      <w:rPr/>
-    </w:lvl>
-    <w:lvl w:ilvl="6">
-      <w:start w:val="1"/>
-      <w:numFmt w:val="decimal"/>
-      <w:lvlText w:val="%1.%2.%3.%4.%5.%6.%7"/>
-      <w:lvlJc w:val="left"/>
-      <w:pPr>
-        <w:ind w:left="1800" w:hanging="1800"/>
-      </w:pPr>
-      <w:rPr/>
-    </w:lvl>
-    <w:lvl w:ilvl="7">
-      <w:start w:val="1"/>
-      <w:numFmt w:val="decimal"/>
-      <w:lvlText w:val="%1.%2.%3.%4.%5.%6.%7.%8"/>
-      <w:lvlJc w:val="left"/>
-      <w:pPr>
-        <w:ind w:left="1800" w:hanging="1800"/>
-      </w:pPr>
-      <w:rPr/>
-    </w:lvl>
-    <w:lvl w:ilvl="8">
-      <w:start w:val="1"/>
-      <w:numFmt w:val="decimal"/>
-      <w:lvlText w:val="%1.%2.%3.%4.%5.%6.%7.%8.%9"/>
-      <w:lvlJc w:val="left"/>
-      <w:pPr>
-        <w:ind w:left="2160" w:hanging="2160"/>
-      </w:pPr>
-      <w:rPr/>
-    </w:lvl>
-  </w:abstractNum>
-  <w:abstractNum w:abstractNumId="9">
     <w:lvl w:ilvl="0">
       <w:start w:val="5"/>
       <w:numFmt w:val="decimal"/>
@@ -7487,7 +7924,7 @@
       </w:rPr>
     </w:lvl>
   </w:abstractNum>
-  <w:abstractNum w:abstractNumId="10">
+  <w:abstractNum w:abstractNumId="9">
     <w:lvl w:ilvl="0">
       <w:start w:val="1"/>
       <w:numFmt w:val="decimal"/>
@@ -7597,121 +8034,231 @@
       </w:rPr>
     </w:lvl>
   </w:abstractNum>
+  <w:abstractNum w:abstractNumId="10">
+    <w:lvl w:ilvl="0">
+      <w:start w:val="1"/>
+      <w:numFmt w:val="bullet"/>
+      <w:lvlText w:val="●"/>
+      <w:lvlJc w:val="left"/>
+      <w:pPr>
+        <w:ind w:left="720" w:hanging="360"/>
+      </w:pPr>
+      <w:rPr>
+        <w:strike w:val="0"/>
+        <w:u w:val="none"/>
+      </w:rPr>
+    </w:lvl>
+    <w:lvl w:ilvl="1">
+      <w:start w:val="1"/>
+      <w:numFmt w:val="bullet"/>
+      <w:lvlText w:val="○"/>
+      <w:lvlJc w:val="left"/>
+      <w:pPr>
+        <w:ind w:left="1440" w:hanging="360"/>
+      </w:pPr>
+      <w:rPr>
+        <w:strike w:val="0"/>
+        <w:u w:val="none"/>
+      </w:rPr>
+    </w:lvl>
+    <w:lvl w:ilvl="2">
+      <w:start w:val="1"/>
+      <w:numFmt w:val="bullet"/>
+      <w:lvlText w:val="■"/>
+      <w:lvlJc w:val="left"/>
+      <w:pPr>
+        <w:ind w:left="2160" w:hanging="360"/>
+      </w:pPr>
+      <w:rPr>
+        <w:strike w:val="0"/>
+        <w:u w:val="none"/>
+      </w:rPr>
+    </w:lvl>
+    <w:lvl w:ilvl="3">
+      <w:start w:val="1"/>
+      <w:numFmt w:val="bullet"/>
+      <w:lvlText w:val="●"/>
+      <w:lvlJc w:val="left"/>
+      <w:pPr>
+        <w:ind w:left="2880" w:hanging="360"/>
+      </w:pPr>
+      <w:rPr>
+        <w:strike w:val="0"/>
+        <w:u w:val="none"/>
+      </w:rPr>
+    </w:lvl>
+    <w:lvl w:ilvl="4">
+      <w:start w:val="1"/>
+      <w:numFmt w:val="bullet"/>
+      <w:lvlText w:val="○"/>
+      <w:lvlJc w:val="left"/>
+      <w:pPr>
+        <w:ind w:left="3600" w:hanging="360"/>
+      </w:pPr>
+      <w:rPr>
+        <w:strike w:val="0"/>
+        <w:u w:val="none"/>
+      </w:rPr>
+    </w:lvl>
+    <w:lvl w:ilvl="5">
+      <w:start w:val="1"/>
+      <w:numFmt w:val="bullet"/>
+      <w:lvlText w:val="■"/>
+      <w:lvlJc w:val="left"/>
+      <w:pPr>
+        <w:ind w:left="4320" w:hanging="360"/>
+      </w:pPr>
+      <w:rPr>
+        <w:strike w:val="0"/>
+        <w:u w:val="none"/>
+      </w:rPr>
+    </w:lvl>
+    <w:lvl w:ilvl="6">
+      <w:start w:val="1"/>
+      <w:numFmt w:val="bullet"/>
+      <w:lvlText w:val="●"/>
+      <w:lvlJc w:val="left"/>
+      <w:pPr>
+        <w:ind w:left="5040" w:hanging="360"/>
+      </w:pPr>
+      <w:rPr>
+        <w:strike w:val="0"/>
+        <w:u w:val="none"/>
+      </w:rPr>
+    </w:lvl>
+    <w:lvl w:ilvl="7">
+      <w:start w:val="1"/>
+      <w:numFmt w:val="bullet"/>
+      <w:lvlText w:val="○"/>
+      <w:lvlJc w:val="left"/>
+      <w:pPr>
+        <w:ind w:left="5760" w:hanging="360"/>
+      </w:pPr>
+      <w:rPr>
+        <w:strike w:val="0"/>
+        <w:u w:val="none"/>
+      </w:rPr>
+    </w:lvl>
+    <w:lvl w:ilvl="8">
+      <w:start w:val="1"/>
+      <w:numFmt w:val="bullet"/>
+      <w:lvlText w:val="■"/>
+      <w:lvlJc w:val="left"/>
+      <w:pPr>
+        <w:ind w:left="6480" w:hanging="360"/>
+      </w:pPr>
+      <w:rPr>
+        <w:strike w:val="0"/>
+        <w:u w:val="none"/>
+      </w:rPr>
+    </w:lvl>
+  </w:abstractNum>
   <w:abstractNum w:abstractNumId="11">
     <w:lvl w:ilvl="0">
       <w:start w:val="1"/>
-      <w:numFmt w:val="bullet"/>
-      <w:lvlText w:val="●"/>
+      <w:numFmt w:val="decimal"/>
+      <w:lvlText w:val="%1."/>
       <w:lvlJc w:val="left"/>
       <w:pPr>
         <w:ind w:left="720" w:hanging="360"/>
       </w:pPr>
       <w:rPr>
-        <w:strike w:val="0"/>
         <w:u w:val="none"/>
       </w:rPr>
     </w:lvl>
     <w:lvl w:ilvl="1">
       <w:start w:val="1"/>
-      <w:numFmt w:val="bullet"/>
-      <w:lvlText w:val="○"/>
+      <w:numFmt w:val="lowerLetter"/>
+      <w:lvlText w:val="%2."/>
       <w:lvlJc w:val="left"/>
       <w:pPr>
         <w:ind w:left="1440" w:hanging="360"/>
       </w:pPr>
       <w:rPr>
-        <w:strike w:val="0"/>
         <w:u w:val="none"/>
       </w:rPr>
     </w:lvl>
     <w:lvl w:ilvl="2">
       <w:start w:val="1"/>
-      <w:numFmt w:val="bullet"/>
-      <w:lvlText w:val="■"/>
-      <w:lvlJc w:val="left"/>
+      <w:numFmt w:val="lowerRoman"/>
+      <w:lvlText w:val="%3."/>
+      <w:lvlJc w:val="right"/>
       <w:pPr>
         <w:ind w:left="2160" w:hanging="360"/>
       </w:pPr>
       <w:rPr>
-        <w:strike w:val="0"/>
         <w:u w:val="none"/>
       </w:rPr>
     </w:lvl>
     <w:lvl w:ilvl="3">
       <w:start w:val="1"/>
-      <w:numFmt w:val="bullet"/>
-      <w:lvlText w:val="●"/>
+      <w:numFmt w:val="decimal"/>
+      <w:lvlText w:val="%4."/>
       <w:lvlJc w:val="left"/>
       <w:pPr>
         <w:ind w:left="2880" w:hanging="360"/>
       </w:pPr>
       <w:rPr>
-        <w:strike w:val="0"/>
         <w:u w:val="none"/>
       </w:rPr>
     </w:lvl>
     <w:lvl w:ilvl="4">
       <w:start w:val="1"/>
-      <w:numFmt w:val="bullet"/>
-      <w:lvlText w:val="○"/>
+      <w:numFmt w:val="lowerLetter"/>
+      <w:lvlText w:val="%5."/>
       <w:lvlJc w:val="left"/>
       <w:pPr>
         <w:ind w:left="3600" w:hanging="360"/>
       </w:pPr>
       <w:rPr>
-        <w:strike w:val="0"/>
         <w:u w:val="none"/>
       </w:rPr>
     </w:lvl>
     <w:lvl w:ilvl="5">
       <w:start w:val="1"/>
-      <w:numFmt w:val="bullet"/>
-      <w:lvlText w:val="■"/>
-      <w:lvlJc w:val="left"/>
+      <w:numFmt w:val="lowerRoman"/>
+      <w:lvlText w:val="%6."/>
+      <w:lvlJc w:val="right"/>
       <w:pPr>
         <w:ind w:left="4320" w:hanging="360"/>
       </w:pPr>
       <w:rPr>
-        <w:strike w:val="0"/>
         <w:u w:val="none"/>
       </w:rPr>
     </w:lvl>
     <w:lvl w:ilvl="6">
       <w:start w:val="1"/>
-      <w:numFmt w:val="bullet"/>
-      <w:lvlText w:val="●"/>
+      <w:numFmt w:val="decimal"/>
+      <w:lvlText w:val="%7."/>
       <w:lvlJc w:val="left"/>
       <w:pPr>
         <w:ind w:left="5040" w:hanging="360"/>
       </w:pPr>
       <w:rPr>
-        <w:strike w:val="0"/>
         <w:u w:val="none"/>
       </w:rPr>
     </w:lvl>
     <w:lvl w:ilvl="7">
       <w:start w:val="1"/>
-      <w:numFmt w:val="bullet"/>
-      <w:lvlText w:val="○"/>
+      <w:numFmt w:val="lowerLetter"/>
+      <w:lvlText w:val="%8."/>
       <w:lvlJc w:val="left"/>
       <w:pPr>
         <w:ind w:left="5760" w:hanging="360"/>
       </w:pPr>
       <w:rPr>
-        <w:strike w:val="0"/>
         <w:u w:val="none"/>
       </w:rPr>
     </w:lvl>
     <w:lvl w:ilvl="8">
       <w:start w:val="1"/>
-      <w:numFmt w:val="bullet"/>
-      <w:lvlText w:val="■"/>
-      <w:lvlJc w:val="left"/>
+      <w:numFmt w:val="lowerRoman"/>
+      <w:lvlText w:val="%9."/>
+      <w:lvlJc w:val="right"/>
       <w:pPr>
         <w:ind w:left="6480" w:hanging="360"/>
       </w:pPr>
       <w:rPr>
-        <w:strike w:val="0"/>
         <w:u w:val="none"/>
       </w:rPr>
     </w:lvl>
@@ -7719,11 +8266,11 @@
   <w:abstractNum w:abstractNumId="12">
     <w:lvl w:ilvl="0">
       <w:start w:val="1"/>
-      <w:numFmt w:val="decimal"/>
-      <w:lvlText w:val="%1."/>
-      <w:lvlJc w:val="left"/>
-      <w:pPr>
-        <w:ind w:left="720" w:hanging="360"/>
+      <w:numFmt w:val="bullet"/>
+      <w:lvlText w:val="●"/>
+      <w:lvlJc w:val="left"/>
+      <w:pPr>
+        <w:ind w:left="1440" w:hanging="360"/>
       </w:pPr>
       <w:rPr>
         <w:u w:val="none"/>
@@ -7731,11 +8278,11 @@
     </w:lvl>
     <w:lvl w:ilvl="1">
       <w:start w:val="1"/>
-      <w:numFmt w:val="lowerLetter"/>
-      <w:lvlText w:val="%2."/>
-      <w:lvlJc w:val="left"/>
-      <w:pPr>
-        <w:ind w:left="1440" w:hanging="360"/>
+      <w:numFmt w:val="bullet"/>
+      <w:lvlText w:val="○"/>
+      <w:lvlJc w:val="left"/>
+      <w:pPr>
+        <w:ind w:left="2160" w:hanging="360"/>
       </w:pPr>
       <w:rPr>
         <w:u w:val="none"/>
@@ -7743,11 +8290,11 @@
     </w:lvl>
     <w:lvl w:ilvl="2">
       <w:start w:val="1"/>
-      <w:numFmt w:val="lowerRoman"/>
-      <w:lvlText w:val="%3."/>
-      <w:lvlJc w:val="right"/>
-      <w:pPr>
-        <w:ind w:left="2160" w:hanging="360"/>
+      <w:numFmt w:val="bullet"/>
+      <w:lvlText w:val="■"/>
+      <w:lvlJc w:val="left"/>
+      <w:pPr>
+        <w:ind w:left="2880" w:hanging="360"/>
       </w:pPr>
       <w:rPr>
         <w:u w:val="none"/>
@@ -7755,11 +8302,11 @@
     </w:lvl>
     <w:lvl w:ilvl="3">
       <w:start w:val="1"/>
-      <w:numFmt w:val="decimal"/>
-      <w:lvlText w:val="%4."/>
-      <w:lvlJc w:val="left"/>
-      <w:pPr>
-        <w:ind w:left="2880" w:hanging="360"/>
+      <w:numFmt w:val="bullet"/>
+      <w:lvlText w:val="●"/>
+      <w:lvlJc w:val="left"/>
+      <w:pPr>
+        <w:ind w:left="3600" w:hanging="360"/>
       </w:pPr>
       <w:rPr>
         <w:u w:val="none"/>
@@ -7767,11 +8314,11 @@
     </w:lvl>
     <w:lvl w:ilvl="4">
       <w:start w:val="1"/>
-      <w:numFmt w:val="lowerLetter"/>
-      <w:lvlText w:val="%5."/>
-      <w:lvlJc w:val="left"/>
-      <w:pPr>
-        <w:ind w:left="3600" w:hanging="360"/>
+      <w:numFmt w:val="bullet"/>
+      <w:lvlText w:val="○"/>
+      <w:lvlJc w:val="left"/>
+      <w:pPr>
+        <w:ind w:left="4320" w:hanging="360"/>
       </w:pPr>
       <w:rPr>
         <w:u w:val="none"/>
@@ -7779,11 +8326,11 @@
     </w:lvl>
     <w:lvl w:ilvl="5">
       <w:start w:val="1"/>
-      <w:numFmt w:val="lowerRoman"/>
-      <w:lvlText w:val="%6."/>
-      <w:lvlJc w:val="right"/>
-      <w:pPr>
-        <w:ind w:left="4320" w:hanging="360"/>
+      <w:numFmt w:val="bullet"/>
+      <w:lvlText w:val="■"/>
+      <w:lvlJc w:val="left"/>
+      <w:pPr>
+        <w:ind w:left="5040" w:hanging="360"/>
       </w:pPr>
       <w:rPr>
         <w:u w:val="none"/>
@@ -7791,11 +8338,11 @@
     </w:lvl>
     <w:lvl w:ilvl="6">
       <w:start w:val="1"/>
-      <w:numFmt w:val="decimal"/>
-      <w:lvlText w:val="%7."/>
-      <w:lvlJc w:val="left"/>
-      <w:pPr>
-        <w:ind w:left="5040" w:hanging="360"/>
+      <w:numFmt w:val="bullet"/>
+      <w:lvlText w:val="●"/>
+      <w:lvlJc w:val="left"/>
+      <w:pPr>
+        <w:ind w:left="5760" w:hanging="360"/>
       </w:pPr>
       <w:rPr>
         <w:u w:val="none"/>
@@ -7803,11 +8350,11 @@
     </w:lvl>
     <w:lvl w:ilvl="7">
       <w:start w:val="1"/>
-      <w:numFmt w:val="lowerLetter"/>
-      <w:lvlText w:val="%8."/>
-      <w:lvlJc w:val="left"/>
-      <w:pPr>
-        <w:ind w:left="5760" w:hanging="360"/>
+      <w:numFmt w:val="bullet"/>
+      <w:lvlText w:val="○"/>
+      <w:lvlJc w:val="left"/>
+      <w:pPr>
+        <w:ind w:left="6480" w:hanging="360"/>
       </w:pPr>
       <w:rPr>
         <w:u w:val="none"/>
@@ -7815,11 +8362,11 @@
     </w:lvl>
     <w:lvl w:ilvl="8">
       <w:start w:val="1"/>
-      <w:numFmt w:val="lowerRoman"/>
-      <w:lvlText w:val="%9."/>
-      <w:lvlJc w:val="right"/>
-      <w:pPr>
-        <w:ind w:left="6480" w:hanging="360"/>
+      <w:numFmt w:val="bullet"/>
+      <w:lvlText w:val="■"/>
+      <w:lvlJc w:val="left"/>
+      <w:pPr>
+        <w:ind w:left="7200" w:hanging="360"/>
       </w:pPr>
       <w:rPr>
         <w:u w:val="none"/>

</xml_diff>